<commit_message>
update document and json file
</commit_message>
<xml_diff>
--- a/Documentation SHIP.docx
+++ b/Documentation SHIP.docx
@@ -9,7 +9,7 @@
       <w:r>
         <w:rPr>
           <w:noProof/>
-          <w:lang w:eastAsia="en-GB"/>
+          <w:lang w:val="en-US"/>
         </w:rPr>
         <mc:AlternateContent>
           <mc:Choice Requires="wpg">
@@ -111,7 +111,7 @@
                                   <w:color w:val="ACCD38"/>
                                   <w:lang w:val="en-US"/>
                                 </w:rPr>
-                                <w:t>simulator</w:t>
+                                <w:t>Module</w:t>
                               </w:r>
                               <w:r>
                                 <w:rPr>
@@ -236,7 +236,7 @@
                             <w:color w:val="ACCD38"/>
                             <w:lang w:val="en-US"/>
                           </w:rPr>
-                          <w:t>simulator</w:t>
+                          <w:t>Module</w:t>
                         </w:r>
                         <w:r>
                           <w:rPr>
@@ -292,7 +292,7 @@
       <w:r>
         <w:rPr>
           <w:noProof/>
-          <w:lang w:eastAsia="en-GB"/>
+          <w:lang w:val="en-US"/>
         </w:rPr>
         <mc:AlternateContent>
           <mc:Choice Requires="wps">
@@ -2315,6 +2315,8 @@
         <w:t>List of tables</w:t>
       </w:r>
     </w:p>
+    <w:bookmarkStart w:id="0" w:name="_GoBack"/>
+    <w:bookmarkEnd w:id="0"/>
     <w:p>
       <w:pPr>
         <w:pStyle w:val="TableofFigures"/>
@@ -2324,7 +2326,7 @@
         <w:rPr>
           <w:rFonts w:asciiTheme="minorHAnsi" w:eastAsiaTheme="minorEastAsia" w:hAnsiTheme="minorHAnsi" w:cstheme="minorBidi"/>
           <w:noProof/>
-          <w:lang w:eastAsia="en-GB"/>
+          <w:lang w:val="en-US"/>
         </w:rPr>
       </w:pPr>
       <w:r>
@@ -2339,13 +2341,13 @@
       <w:r>
         <w:fldChar w:fldCharType="separate"/>
       </w:r>
-      <w:hyperlink w:anchor="_Toc93590434" w:history="1">
+      <w:hyperlink w:anchor="_Toc116051761" w:history="1">
         <w:r>
           <w:rPr>
             <w:rStyle w:val="Hyperlink"/>
             <w:noProof/>
           </w:rPr>
-          <w:t>Table 1 Parcel Generation– Inputs</w:t>
+          <w:t>Table 1 Shipment Module– Inputs</w:t>
         </w:r>
         <w:r>
           <w:rPr>
@@ -2366,7 +2368,7 @@
             <w:noProof/>
             <w:webHidden/>
           </w:rPr>
-          <w:instrText xml:space="preserve"> PAGEREF _Toc93590434 \h </w:instrText>
+          <w:instrText xml:space="preserve"> PAGEREF _Toc116051761 \h </w:instrText>
         </w:r>
         <w:r>
           <w:rPr>
@@ -2406,16 +2408,16 @@
         <w:rPr>
           <w:rFonts w:asciiTheme="minorHAnsi" w:eastAsiaTheme="minorEastAsia" w:hAnsiTheme="minorHAnsi" w:cstheme="minorBidi"/>
           <w:noProof/>
-          <w:lang w:eastAsia="en-GB"/>
+          <w:lang w:val="en-US"/>
         </w:rPr>
       </w:pPr>
-      <w:hyperlink w:anchor="_Toc93590435" w:history="1">
+      <w:hyperlink w:anchor="_Toc116051762" w:history="1">
         <w:r>
           <w:rPr>
             <w:rStyle w:val="Hyperlink"/>
             <w:noProof/>
           </w:rPr>
-          <w:t>Table 2 Parcel Generation– Outputs</w:t>
+          <w:t>Table 2 Shipment Module– Outputs</w:t>
         </w:r>
         <w:r>
           <w:rPr>
@@ -2436,7 +2438,7 @@
             <w:noProof/>
             <w:webHidden/>
           </w:rPr>
-          <w:instrText xml:space="preserve"> PAGEREF _Toc93590435 \h </w:instrText>
+          <w:instrText xml:space="preserve"> PAGEREF _Toc116051762 \h </w:instrText>
         </w:r>
         <w:r>
           <w:rPr>
@@ -2456,7 +2458,7 @@
             <w:noProof/>
             <w:webHidden/>
           </w:rPr>
-          <w:t>5</w:t>
+          <w:t>6</w:t>
         </w:r>
         <w:r>
           <w:rPr>
@@ -2476,16 +2478,16 @@
         <w:rPr>
           <w:rFonts w:asciiTheme="minorHAnsi" w:eastAsiaTheme="minorEastAsia" w:hAnsiTheme="minorHAnsi" w:cstheme="minorBidi"/>
           <w:noProof/>
-          <w:lang w:eastAsia="en-GB"/>
+          <w:lang w:val="en-US"/>
         </w:rPr>
       </w:pPr>
-      <w:hyperlink w:anchor="_Toc93590436" w:history="1">
+      <w:hyperlink w:anchor="_Toc116051763" w:history="1">
         <w:r>
           <w:rPr>
             <w:rStyle w:val="Hyperlink"/>
             <w:noProof/>
           </w:rPr>
-          <w:t>Table 3 Parcel Generation– Inputs</w:t>
+          <w:t>Table 3 Shipment Module– Inputs arguments for command line</w:t>
         </w:r>
         <w:r>
           <w:rPr>
@@ -2506,7 +2508,7 @@
             <w:noProof/>
             <w:webHidden/>
           </w:rPr>
-          <w:instrText xml:space="preserve"> PAGEREF _Toc93590436 \h </w:instrText>
+          <w:instrText xml:space="preserve"> PAGEREF _Toc116051763 \h </w:instrText>
         </w:r>
         <w:r>
           <w:rPr>
@@ -2546,16 +2548,16 @@
         <w:rPr>
           <w:rFonts w:asciiTheme="minorHAnsi" w:eastAsiaTheme="minorEastAsia" w:hAnsiTheme="minorHAnsi" w:cstheme="minorBidi"/>
           <w:noProof/>
-          <w:lang w:eastAsia="en-GB"/>
+          <w:lang w:val="en-US"/>
         </w:rPr>
       </w:pPr>
-      <w:hyperlink w:anchor="_Toc93590437" w:history="1">
+      <w:hyperlink w:anchor="_Toc116051764" w:history="1">
         <w:r>
           <w:rPr>
             <w:rStyle w:val="Hyperlink"/>
             <w:noProof/>
           </w:rPr>
-          <w:t>Table 4 Parcel Generation– Inputs</w:t>
+          <w:t>Table 4 Shipment Module– Inputs and descriptions</w:t>
         </w:r>
         <w:r>
           <w:rPr>
@@ -2576,7 +2578,7 @@
             <w:noProof/>
             <w:webHidden/>
           </w:rPr>
-          <w:instrText xml:space="preserve"> PAGEREF _Toc93590437 \h </w:instrText>
+          <w:instrText xml:space="preserve"> PAGEREF _Toc116051764 \h </w:instrText>
         </w:r>
         <w:r>
           <w:rPr>
@@ -2596,7 +2598,7 @@
             <w:noProof/>
             <w:webHidden/>
           </w:rPr>
-          <w:t>7</w:t>
+          <w:t>8</w:t>
         </w:r>
         <w:r>
           <w:rPr>
@@ -2631,24 +2633,24 @@
       <w:pPr>
         <w:pStyle w:val="Heading1"/>
       </w:pPr>
-      <w:bookmarkStart w:id="0" w:name="_Heading_title"/>
-      <w:bookmarkStart w:id="1" w:name="_Toc93590418"/>
-      <w:bookmarkEnd w:id="0"/>
+      <w:bookmarkStart w:id="1" w:name="_Heading_title"/>
+      <w:bookmarkStart w:id="2" w:name="_Toc93590418"/>
+      <w:bookmarkEnd w:id="1"/>
       <w:r>
         <w:lastRenderedPageBreak/>
         <w:t>Introduction</w:t>
       </w:r>
-      <w:bookmarkEnd w:id="1"/>
+      <w:bookmarkEnd w:id="2"/>
     </w:p>
     <w:p>
       <w:pPr>
         <w:pStyle w:val="Heading2"/>
       </w:pPr>
-      <w:bookmarkStart w:id="2" w:name="_Toc93590419"/>
+      <w:bookmarkStart w:id="3" w:name="_Toc93590419"/>
       <w:r>
         <w:t>Scope and objectives</w:t>
       </w:r>
-      <w:bookmarkEnd w:id="2"/>
+      <w:bookmarkEnd w:id="3"/>
       <w:r>
         <w:t xml:space="preserve"> </w:t>
       </w:r>
@@ -2687,12 +2689,7 @@
         <w:t xml:space="preserve">which generates </w:t>
       </w:r>
       <w:r>
-        <w:t xml:space="preserve">a set of shipments that are transported in the </w:t>
-      </w:r>
-      <w:bookmarkStart w:id="3" w:name="_GoBack"/>
-      <w:bookmarkEnd w:id="3"/>
-      <w:r>
-        <w:t xml:space="preserve">study area. </w:t>
+        <w:t xml:space="preserve">a set of shipments that are transported in the study area. </w:t>
       </w:r>
       <w:r>
         <w:t>Then, these</w:t>
@@ -2725,13 +2722,8 @@
         <w:t>assigned to vehicles’ tour through a</w:t>
       </w:r>
       <w:r>
-        <w:t xml:space="preserve"> </w:t>
+        <w:t xml:space="preserve"> bahavioural</w:t>
       </w:r>
-      <w:proofErr w:type="spellStart"/>
-      <w:r>
-        <w:t>bahavioural</w:t>
-      </w:r>
-      <w:proofErr w:type="spellEnd"/>
       <w:r>
         <w:t xml:space="preserve"> tour formation procedure. The tour formation procedure</w:t>
       </w:r>
@@ -2862,23 +2854,30 @@
           <w:shd w:val="clear" w:color="auto" w:fill="FFFFFF"/>
         </w:rPr>
       </w:pPr>
-      <w:proofErr w:type="spellStart"/>
       <w:r>
         <w:rPr>
           <w:rFonts w:ascii="Segoe UI" w:hAnsi="Segoe UI" w:cs="Segoe UI"/>
           <w:color w:val="24292F"/>
           <w:shd w:val="clear" w:color="auto" w:fill="FFFFFF"/>
         </w:rPr>
-        <w:t>pyshp</w:t>
+        <w:t>pyshp==2.1.3</w:t>
       </w:r>
-      <w:proofErr w:type="spellEnd"/>
+    </w:p>
+    <w:p>
+      <w:pPr>
+        <w:pStyle w:val="ListParagraph"/>
+        <w:numPr>
+          <w:ilvl w:val="0"/>
+          <w:numId w:val="3"/>
+        </w:numPr>
+      </w:pPr>
       <w:r>
         <w:rPr>
           <w:rFonts w:ascii="Segoe UI" w:hAnsi="Segoe UI" w:cs="Segoe UI"/>
           <w:color w:val="24292F"/>
           <w:shd w:val="clear" w:color="auto" w:fill="FFFFFF"/>
         </w:rPr>
-        <w:t>==2.1.3</w:t>
+        <w:t>tk==0.1.0</w:t>
       </w:r>
     </w:p>
     <w:p>
@@ -2889,77 +2888,30 @@
           <w:numId w:val="3"/>
         </w:numPr>
       </w:pPr>
-      <w:proofErr w:type="spellStart"/>
       <w:r>
         <w:rPr>
           <w:rFonts w:ascii="Segoe UI" w:hAnsi="Segoe UI" w:cs="Segoe UI"/>
           <w:color w:val="24292F"/>
           <w:shd w:val="clear" w:color="auto" w:fill="FFFFFF"/>
         </w:rPr>
-        <w:t>tk</w:t>
+        <w:t>numpy==1.19.1</w:t>
       </w:r>
-      <w:proofErr w:type="spellEnd"/>
+    </w:p>
+    <w:p>
+      <w:pPr>
+        <w:pStyle w:val="ListParagraph"/>
+        <w:numPr>
+          <w:ilvl w:val="0"/>
+          <w:numId w:val="3"/>
+        </w:numPr>
+      </w:pPr>
       <w:r>
         <w:rPr>
           <w:rFonts w:ascii="Segoe UI" w:hAnsi="Segoe UI" w:cs="Segoe UI"/>
           <w:color w:val="24292F"/>
           <w:shd w:val="clear" w:color="auto" w:fill="FFFFFF"/>
         </w:rPr>
-        <w:t>==0.1.0</w:t>
-      </w:r>
-    </w:p>
-    <w:p>
-      <w:pPr>
-        <w:pStyle w:val="ListParagraph"/>
-        <w:numPr>
-          <w:ilvl w:val="0"/>
-          <w:numId w:val="3"/>
-        </w:numPr>
-      </w:pPr>
-      <w:proofErr w:type="spellStart"/>
-      <w:r>
-        <w:rPr>
-          <w:rFonts w:ascii="Segoe UI" w:hAnsi="Segoe UI" w:cs="Segoe UI"/>
-          <w:color w:val="24292F"/>
-          <w:shd w:val="clear" w:color="auto" w:fill="FFFFFF"/>
-        </w:rPr>
-        <w:t>numpy</w:t>
-      </w:r>
-      <w:proofErr w:type="spellEnd"/>
-      <w:r>
-        <w:rPr>
-          <w:rFonts w:ascii="Segoe UI" w:hAnsi="Segoe UI" w:cs="Segoe UI"/>
-          <w:color w:val="24292F"/>
-          <w:shd w:val="clear" w:color="auto" w:fill="FFFFFF"/>
-        </w:rPr>
-        <w:t>==1.19.1</w:t>
-      </w:r>
-    </w:p>
-    <w:p>
-      <w:pPr>
-        <w:pStyle w:val="ListParagraph"/>
-        <w:numPr>
-          <w:ilvl w:val="0"/>
-          <w:numId w:val="3"/>
-        </w:numPr>
-      </w:pPr>
-      <w:proofErr w:type="spellStart"/>
-      <w:r>
-        <w:rPr>
-          <w:rFonts w:ascii="Segoe UI" w:hAnsi="Segoe UI" w:cs="Segoe UI"/>
-          <w:color w:val="24292F"/>
-          <w:shd w:val="clear" w:color="auto" w:fill="FFFFFF"/>
-        </w:rPr>
-        <w:t>scipy</w:t>
-      </w:r>
-      <w:proofErr w:type="spellEnd"/>
-      <w:r>
-        <w:rPr>
-          <w:rFonts w:ascii="Segoe UI" w:hAnsi="Segoe UI" w:cs="Segoe UI"/>
-          <w:color w:val="24292F"/>
-          <w:shd w:val="clear" w:color="auto" w:fill="FFFFFF"/>
-        </w:rPr>
-        <w:t>==1.5.0</w:t>
+        <w:t>scipy==1.5.0</w:t>
       </w:r>
     </w:p>
     <w:p>
@@ -2987,23 +2939,13 @@
           <w:numId w:val="3"/>
         </w:numPr>
       </w:pPr>
-      <w:proofErr w:type="spellStart"/>
       <w:r>
         <w:rPr>
           <w:rFonts w:ascii="Segoe UI" w:hAnsi="Segoe UI" w:cs="Segoe UI"/>
           <w:color w:val="24292F"/>
           <w:shd w:val="clear" w:color="auto" w:fill="FFFFFF"/>
         </w:rPr>
-        <w:t>numba</w:t>
-      </w:r>
-      <w:proofErr w:type="spellEnd"/>
-      <w:r>
-        <w:rPr>
-          <w:rFonts w:ascii="Segoe UI" w:hAnsi="Segoe UI" w:cs="Segoe UI"/>
-          <w:color w:val="24292F"/>
-          <w:shd w:val="clear" w:color="auto" w:fill="FFFFFF"/>
-        </w:rPr>
-        <w:t>==0.53.0</w:t>
+        <w:t>numba==0.53.0</w:t>
       </w:r>
     </w:p>
     <w:p>
@@ -3057,7 +2999,7 @@
         <w:pStyle w:val="Caption"/>
         <w:keepNext/>
       </w:pPr>
-      <w:bookmarkStart w:id="8" w:name="_Toc93590434"/>
+      <w:bookmarkStart w:id="8" w:name="_Toc116051761"/>
       <w:r>
         <w:lastRenderedPageBreak/>
         <w:t xml:space="preserve">Table </w:t>
@@ -3090,7 +3032,7 @@
         <w:t xml:space="preserve"> </w:t>
       </w:r>
       <w:r>
-        <w:t>Synthesis</w:t>
+        <w:t>Module</w:t>
       </w:r>
       <w:r>
         <w:t>– Inputs</w:t>
@@ -3184,7 +3126,6 @@
                 <w:szCs w:val="22"/>
               </w:rPr>
             </w:pPr>
-            <w:proofErr w:type="spellStart"/>
             <w:r>
               <w:rPr>
                 <w:rFonts w:cs="Arial"/>
@@ -3194,7 +3135,6 @@
               </w:rPr>
               <w:t>skimTijd_new_REF.mtx</w:t>
             </w:r>
-            <w:proofErr w:type="spellEnd"/>
           </w:p>
         </w:tc>
         <w:tc>
@@ -3220,7 +3160,17 @@
                 <w:szCs w:val="22"/>
                 <w:lang w:eastAsia="en-GB"/>
               </w:rPr>
-              <w:t>Distance skim matrix</w:t>
+              <w:t>Travel time</w:t>
+            </w:r>
+            <w:r>
+              <w:rPr>
+                <w:rFonts w:eastAsia="Times New Roman" w:cs="Arial"/>
+                <w:color w:val="000000"/>
+                <w:sz w:val="22"/>
+                <w:szCs w:val="22"/>
+                <w:lang w:eastAsia="en-GB"/>
+              </w:rPr>
+              <w:t xml:space="preserve"> skim matrix</w:t>
             </w:r>
           </w:p>
         </w:tc>
@@ -3244,7 +3194,6 @@
                 <w:szCs w:val="22"/>
               </w:rPr>
             </w:pPr>
-            <w:proofErr w:type="spellStart"/>
             <w:r>
               <w:rPr>
                 <w:rFonts w:cs="Arial"/>
@@ -3254,7 +3203,6 @@
               </w:rPr>
               <w:t>skimAfstand_new_REF.mtx</w:t>
             </w:r>
-            <w:proofErr w:type="spellEnd"/>
           </w:p>
         </w:tc>
         <w:tc>
@@ -3280,7 +3228,17 @@
                 <w:szCs w:val="22"/>
                 <w:lang w:eastAsia="en-GB"/>
               </w:rPr>
-              <w:t>logistics nodes</w:t>
+              <w:t>Distance</w:t>
+            </w:r>
+            <w:r>
+              <w:rPr>
+                <w:rFonts w:eastAsia="Times New Roman" w:cs="Arial"/>
+                <w:color w:val="000000"/>
+                <w:sz w:val="22"/>
+                <w:szCs w:val="22"/>
+                <w:lang w:eastAsia="en-GB"/>
+              </w:rPr>
+              <w:t xml:space="preserve"> skim matrix</w:t>
             </w:r>
           </w:p>
         </w:tc>
@@ -3338,7 +3296,7 @@
                 <w:szCs w:val="22"/>
                 <w:lang w:eastAsia="en-GB"/>
               </w:rPr>
-              <w:t>study area</w:t>
+              <w:t>logistics nodes</w:t>
             </w:r>
           </w:p>
         </w:tc>
@@ -3396,27 +3354,7 @@
                 <w:szCs w:val="22"/>
                 <w:lang w:eastAsia="en-GB"/>
               </w:rPr>
-              <w:t>Socioeconomic</w:t>
-            </w:r>
-            <w:r>
-              <w:rPr>
-                <w:rFonts w:eastAsia="Times New Roman" w:cs="Arial"/>
-                <w:color w:val="000000"/>
-                <w:sz w:val="22"/>
-                <w:szCs w:val="22"/>
-                <w:lang w:eastAsia="en-GB"/>
-              </w:rPr>
-              <w:t xml:space="preserve"> </w:t>
-            </w:r>
-            <w:r>
-              <w:rPr>
-                <w:rFonts w:eastAsia="Times New Roman" w:cs="Arial"/>
-                <w:color w:val="000000"/>
-                <w:sz w:val="22"/>
-                <w:szCs w:val="22"/>
-                <w:lang w:eastAsia="en-GB"/>
-              </w:rPr>
-              <w:t>Data</w:t>
+              <w:t xml:space="preserve">study area </w:t>
             </w:r>
           </w:p>
         </w:tc>
@@ -3474,27 +3412,27 @@
                 <w:szCs w:val="22"/>
                 <w:lang w:eastAsia="en-GB"/>
               </w:rPr>
-              <w:t>Parcel</w:t>
-            </w:r>
-            <w:r>
-              <w:rPr>
-                <w:rFonts w:eastAsia="Times New Roman" w:cs="Arial"/>
-                <w:color w:val="000000"/>
-                <w:sz w:val="22"/>
-                <w:szCs w:val="22"/>
-                <w:lang w:eastAsia="en-GB"/>
-              </w:rPr>
-              <w:t xml:space="preserve"> depot n</w:t>
-            </w:r>
-            <w:r>
-              <w:rPr>
-                <w:rFonts w:eastAsia="Times New Roman" w:cs="Arial"/>
-                <w:color w:val="000000"/>
-                <w:sz w:val="22"/>
-                <w:szCs w:val="22"/>
-                <w:lang w:eastAsia="en-GB"/>
-              </w:rPr>
-              <w:t>odes</w:t>
+              <w:t>Socioeconomic</w:t>
+            </w:r>
+            <w:r>
+              <w:rPr>
+                <w:rFonts w:eastAsia="Times New Roman" w:cs="Arial"/>
+                <w:color w:val="000000"/>
+                <w:sz w:val="22"/>
+                <w:szCs w:val="22"/>
+                <w:lang w:eastAsia="en-GB"/>
+              </w:rPr>
+              <w:t xml:space="preserve"> </w:t>
+            </w:r>
+            <w:r>
+              <w:rPr>
+                <w:rFonts w:eastAsia="Times New Roman" w:cs="Arial"/>
+                <w:color w:val="000000"/>
+                <w:sz w:val="22"/>
+                <w:szCs w:val="22"/>
+                <w:lang w:eastAsia="en-GB"/>
+              </w:rPr>
+              <w:t xml:space="preserve">Data </w:t>
             </w:r>
           </w:p>
         </w:tc>
@@ -3552,20 +3490,28 @@
                 <w:szCs w:val="22"/>
                 <w:lang w:eastAsia="en-GB"/>
               </w:rPr>
-              <w:t xml:space="preserve">Distribution </w:t>
-            </w:r>
-            <w:proofErr w:type="spellStart"/>
-            <w:r>
-              <w:rPr>
-                <w:rFonts w:eastAsia="Times New Roman" w:cs="Arial"/>
-                <w:color w:val="000000"/>
-                <w:sz w:val="22"/>
-                <w:szCs w:val="22"/>
-                <w:lang w:eastAsia="en-GB"/>
-              </w:rPr>
-              <w:t>centers</w:t>
-            </w:r>
-            <w:proofErr w:type="spellEnd"/>
+              <w:t>Parcel</w:t>
+            </w:r>
+            <w:r>
+              <w:rPr>
+                <w:rFonts w:eastAsia="Times New Roman" w:cs="Arial"/>
+                <w:color w:val="000000"/>
+                <w:sz w:val="22"/>
+                <w:szCs w:val="22"/>
+                <w:lang w:eastAsia="en-GB"/>
+              </w:rPr>
+              <w:t xml:space="preserve"> depot n</w:t>
+            </w:r>
+            <w:r>
+              <w:rPr>
+                <w:rFonts w:eastAsia="Times New Roman" w:cs="Arial"/>
+                <w:color w:val="000000"/>
+                <w:sz w:val="22"/>
+                <w:szCs w:val="22"/>
+                <w:lang w:eastAsia="en-GB"/>
+              </w:rPr>
+              <w:t xml:space="preserve">odes </w:t>
+            </w:r>
           </w:p>
         </w:tc>
       </w:tr>
@@ -3614,27 +3560,15 @@
                 <w:szCs w:val="22"/>
               </w:rPr>
             </w:pPr>
-            <w:proofErr w:type="spellStart"/>
-            <w:r>
-              <w:rPr>
-                <w:rFonts w:eastAsia="Times New Roman" w:cs="Arial"/>
-                <w:color w:val="000000"/>
-                <w:sz w:val="22"/>
-                <w:szCs w:val="22"/>
-                <w:lang w:eastAsia="en-GB"/>
-              </w:rPr>
-              <w:t>converion</w:t>
-            </w:r>
-            <w:proofErr w:type="spellEnd"/>
-            <w:r>
-              <w:rPr>
-                <w:rFonts w:eastAsia="Times New Roman" w:cs="Arial"/>
-                <w:color w:val="000000"/>
-                <w:sz w:val="22"/>
-                <w:szCs w:val="22"/>
-                <w:lang w:eastAsia="en-GB"/>
-              </w:rPr>
-              <w:t xml:space="preserve"> NSTR to Logistic segments</w:t>
+            <w:r>
+              <w:rPr>
+                <w:rFonts w:eastAsia="Times New Roman" w:cs="Arial"/>
+                <w:color w:val="000000"/>
+                <w:sz w:val="22"/>
+                <w:szCs w:val="22"/>
+                <w:lang w:eastAsia="en-GB"/>
+              </w:rPr>
+              <w:t xml:space="preserve">Distribution centers </w:t>
             </w:r>
           </w:p>
         </w:tc>
@@ -3693,7 +3627,17 @@
                 <w:szCs w:val="22"/>
                 <w:lang w:eastAsia="en-GB"/>
               </w:rPr>
-              <w:t>Distribution of making shipments per logistic sectors</w:t>
+              <w:t>C</w:t>
+            </w:r>
+            <w:r>
+              <w:rPr>
+                <w:rFonts w:eastAsia="Times New Roman" w:cs="Arial"/>
+                <w:color w:val="000000"/>
+                <w:sz w:val="22"/>
+                <w:szCs w:val="22"/>
+                <w:lang w:eastAsia="en-GB"/>
+              </w:rPr>
+              <w:t xml:space="preserve">onverion NSTR to Logistic segments </w:t>
             </w:r>
           </w:p>
         </w:tc>
@@ -3750,7 +3694,7 @@
                 <w:szCs w:val="22"/>
                 <w:lang w:eastAsia="en-GB"/>
               </w:rPr>
-              <w:t>Distribution of using shipments per logistic sectors</w:t>
+              <w:t xml:space="preserve">Distribution of making shipments per logistic sectors </w:t>
             </w:r>
           </w:p>
         </w:tc>
@@ -3807,27 +3751,7 @@
                 <w:szCs w:val="22"/>
                 <w:lang w:eastAsia="en-GB"/>
               </w:rPr>
-              <w:t>External</w:t>
-            </w:r>
-            <w:r>
-              <w:rPr>
-                <w:rFonts w:eastAsia="Times New Roman" w:cs="Arial"/>
-                <w:color w:val="000000"/>
-                <w:sz w:val="22"/>
-                <w:szCs w:val="22"/>
-                <w:lang w:eastAsia="en-GB"/>
-              </w:rPr>
-              <w:t xml:space="preserve"> </w:t>
-            </w:r>
-            <w:r>
-              <w:rPr>
-                <w:rFonts w:eastAsia="Times New Roman" w:cs="Arial"/>
-                <w:color w:val="000000"/>
-                <w:sz w:val="22"/>
-                <w:szCs w:val="22"/>
-                <w:lang w:eastAsia="en-GB"/>
-              </w:rPr>
-              <w:t>Zones</w:t>
+              <w:t xml:space="preserve">Distribution of using shipments per logistic sectors </w:t>
             </w:r>
           </w:p>
         </w:tc>
@@ -3859,7 +3783,7 @@
                 <w:sz w:val="22"/>
                 <w:szCs w:val="22"/>
               </w:rPr>
-              <w:t>MakeDistribution.csv</w:t>
+              <w:t>SupCoordinatesID.csv</w:t>
             </w:r>
           </w:p>
         </w:tc>
@@ -3884,7 +3808,27 @@
                 <w:szCs w:val="22"/>
                 <w:lang w:eastAsia="en-GB"/>
               </w:rPr>
-              <w:t>correction of tonnes</w:t>
+              <w:t>External</w:t>
+            </w:r>
+            <w:r>
+              <w:rPr>
+                <w:rFonts w:eastAsia="Times New Roman" w:cs="Arial"/>
+                <w:color w:val="000000"/>
+                <w:sz w:val="22"/>
+                <w:szCs w:val="22"/>
+                <w:lang w:eastAsia="en-GB"/>
+              </w:rPr>
+              <w:t xml:space="preserve"> </w:t>
+            </w:r>
+            <w:r>
+              <w:rPr>
+                <w:rFonts w:eastAsia="Times New Roman" w:cs="Arial"/>
+                <w:color w:val="000000"/>
+                <w:sz w:val="22"/>
+                <w:szCs w:val="22"/>
+                <w:lang w:eastAsia="en-GB"/>
+              </w:rPr>
+              <w:t xml:space="preserve">Zones </w:t>
             </w:r>
           </w:p>
         </w:tc>
@@ -3916,7 +3860,7 @@
                 <w:sz w:val="22"/>
                 <w:szCs w:val="22"/>
               </w:rPr>
-              <w:t>SupCoordinatesID.csv</w:t>
+              <w:t>CorrectionsTonnes2016.csv</w:t>
             </w:r>
           </w:p>
         </w:tc>
@@ -3929,59 +3873,22 @@
               <w:spacing w:after="0" w:line="312" w:lineRule="auto"/>
               <w:jc w:val="left"/>
               <w:rPr>
-                <w:rFonts w:cs="Arial"/>
-                <w:color w:val="000000"/>
-              </w:rPr>
-            </w:pPr>
-            <w:r>
-              <w:rPr>
-                <w:rFonts w:eastAsia="Times New Roman" w:cs="Arial"/>
-                <w:color w:val="000000"/>
-                <w:sz w:val="22"/>
-                <w:szCs w:val="22"/>
-                <w:lang w:eastAsia="en-GB"/>
-              </w:rPr>
-              <w:t>Courier</w:t>
-            </w:r>
-            <w:r>
-              <w:rPr>
-                <w:rFonts w:eastAsia="Times New Roman" w:cs="Arial"/>
-                <w:color w:val="000000"/>
-                <w:sz w:val="22"/>
-                <w:szCs w:val="22"/>
-                <w:lang w:eastAsia="en-GB"/>
-              </w:rPr>
-              <w:t xml:space="preserve"> </w:t>
-            </w:r>
-            <w:r>
-              <w:rPr>
-                <w:rFonts w:eastAsia="Times New Roman" w:cs="Arial"/>
-                <w:color w:val="000000"/>
-                <w:sz w:val="22"/>
-                <w:szCs w:val="22"/>
-                <w:lang w:eastAsia="en-GB"/>
-              </w:rPr>
-              <w:t>Market</w:t>
-            </w:r>
-            <w:r>
-              <w:rPr>
-                <w:rFonts w:eastAsia="Times New Roman" w:cs="Arial"/>
-                <w:color w:val="000000"/>
-                <w:sz w:val="22"/>
-                <w:szCs w:val="22"/>
-                <w:lang w:eastAsia="en-GB"/>
-              </w:rPr>
-              <w:t xml:space="preserve"> </w:t>
-            </w:r>
-            <w:r>
-              <w:rPr>
-                <w:rFonts w:eastAsia="Times New Roman" w:cs="Arial"/>
-                <w:color w:val="000000"/>
-                <w:sz w:val="22"/>
-                <w:szCs w:val="22"/>
-                <w:lang w:eastAsia="en-GB"/>
-              </w:rPr>
-              <w:t>Shares</w:t>
+                <w:rFonts w:eastAsia="Times New Roman" w:cs="Arial"/>
+                <w:color w:val="000000"/>
+                <w:sz w:val="22"/>
+                <w:szCs w:val="22"/>
+                <w:lang w:eastAsia="en-GB"/>
+              </w:rPr>
+            </w:pPr>
+            <w:r>
+              <w:rPr>
+                <w:rFonts w:eastAsia="Times New Roman" w:cs="Arial"/>
+                <w:color w:val="000000"/>
+                <w:sz w:val="22"/>
+                <w:szCs w:val="22"/>
+                <w:lang w:eastAsia="en-GB"/>
+              </w:rPr>
+              <w:t xml:space="preserve">Corrections of Tonnes for the base year </w:t>
             </w:r>
           </w:p>
         </w:tc>
@@ -4013,7 +3920,7 @@
                 <w:sz w:val="22"/>
                 <w:szCs w:val="22"/>
               </w:rPr>
-              <w:t>CorrectionsTonnes2016.csv</w:t>
+              <w:t>CEPshares.csv</w:t>
             </w:r>
           </w:p>
         </w:tc>
@@ -4026,19 +3933,22 @@
               <w:spacing w:after="0" w:line="312" w:lineRule="auto"/>
               <w:jc w:val="left"/>
               <w:rPr>
-                <w:rFonts w:cs="Arial"/>
-                <w:color w:val="000000"/>
-              </w:rPr>
-            </w:pPr>
-            <w:r>
-              <w:rPr>
-                <w:rFonts w:eastAsia="Times New Roman" w:cs="Arial"/>
-                <w:color w:val="000000"/>
-                <w:sz w:val="22"/>
-                <w:szCs w:val="22"/>
-                <w:lang w:eastAsia="en-GB"/>
-              </w:rPr>
-              <w:t>cost per vehicle types</w:t>
+                <w:rFonts w:eastAsia="Times New Roman" w:cs="Arial"/>
+                <w:color w:val="000000"/>
+                <w:sz w:val="22"/>
+                <w:szCs w:val="22"/>
+                <w:lang w:eastAsia="en-GB"/>
+              </w:rPr>
+            </w:pPr>
+            <w:r>
+              <w:rPr>
+                <w:rFonts w:eastAsia="Times New Roman" w:cs="Arial"/>
+                <w:color w:val="000000"/>
+                <w:sz w:val="22"/>
+                <w:szCs w:val="22"/>
+                <w:lang w:eastAsia="en-GB"/>
+              </w:rPr>
+              <w:t>Market share of CEPs</w:t>
             </w:r>
           </w:p>
         </w:tc>
@@ -4070,7 +3980,7 @@
                 <w:sz w:val="22"/>
                 <w:szCs w:val="22"/>
               </w:rPr>
-              <w:t>CEPshares.csv</w:t>
+              <w:t>Cost_VehType_2016.csv</w:t>
             </w:r>
           </w:p>
         </w:tc>
@@ -4083,19 +3993,22 @@
               <w:spacing w:after="0" w:line="312" w:lineRule="auto"/>
               <w:jc w:val="left"/>
               <w:rPr>
-                <w:rFonts w:cs="Arial"/>
-                <w:color w:val="000000"/>
-              </w:rPr>
-            </w:pPr>
-            <w:r>
-              <w:rPr>
-                <w:rFonts w:eastAsia="Times New Roman" w:cs="Arial"/>
-                <w:color w:val="000000"/>
-                <w:sz w:val="22"/>
-                <w:szCs w:val="22"/>
-                <w:lang w:eastAsia="en-GB"/>
-              </w:rPr>
-              <w:t>cost of out sourcing</w:t>
+                <w:rFonts w:eastAsia="Times New Roman" w:cs="Arial"/>
+                <w:color w:val="000000"/>
+                <w:sz w:val="22"/>
+                <w:szCs w:val="22"/>
+                <w:lang w:eastAsia="en-GB"/>
+              </w:rPr>
+            </w:pPr>
+            <w:r>
+              <w:rPr>
+                <w:rFonts w:eastAsia="Times New Roman" w:cs="Arial"/>
+                <w:color w:val="000000"/>
+                <w:sz w:val="22"/>
+                <w:szCs w:val="22"/>
+                <w:lang w:eastAsia="en-GB"/>
+              </w:rPr>
+              <w:t xml:space="preserve">Cost of transport per vehicle type </w:t>
             </w:r>
           </w:p>
         </w:tc>
@@ -4127,7 +4040,7 @@
                 <w:sz w:val="22"/>
                 <w:szCs w:val="22"/>
               </w:rPr>
-              <w:t>Cost_VehType_2016.csv</w:t>
+              <w:t>Cost_Sourcing_2016.csv</w:t>
             </w:r>
           </w:p>
         </w:tc>
@@ -4152,7 +4065,17 @@
                 <w:szCs w:val="22"/>
                 <w:lang w:eastAsia="en-GB"/>
               </w:rPr>
-              <w:t>NUTS32013 to MRDH conversion</w:t>
+              <w:t>C</w:t>
+            </w:r>
+            <w:r>
+              <w:rPr>
+                <w:rFonts w:eastAsia="Times New Roman" w:cs="Arial"/>
+                <w:color w:val="000000"/>
+                <w:sz w:val="22"/>
+                <w:szCs w:val="22"/>
+                <w:lang w:eastAsia="en-GB"/>
+              </w:rPr>
+              <w:t>ost of out sourcing</w:t>
             </w:r>
           </w:p>
         </w:tc>
@@ -4184,7 +4107,7 @@
                 <w:sz w:val="22"/>
                 <w:szCs w:val="22"/>
               </w:rPr>
-              <w:t>Cost_Sourcing_2016.csv</w:t>
+              <w:t>NUTS32013toMRDH.csv</w:t>
             </w:r>
           </w:p>
         </w:tc>
@@ -4197,19 +4120,22 @@
               <w:spacing w:after="0" w:line="312" w:lineRule="auto"/>
               <w:jc w:val="left"/>
               <w:rPr>
-                <w:rFonts w:cs="Arial"/>
-                <w:color w:val="000000"/>
-              </w:rPr>
-            </w:pPr>
-            <w:r>
-              <w:rPr>
-                <w:rFonts w:eastAsia="Times New Roman" w:cs="Arial"/>
-                <w:color w:val="000000"/>
-                <w:sz w:val="22"/>
-                <w:szCs w:val="22"/>
-                <w:lang w:eastAsia="en-GB"/>
-              </w:rPr>
-              <w:t>carrying capacity</w:t>
+                <w:rFonts w:eastAsia="Times New Roman" w:cs="Arial"/>
+                <w:color w:val="000000"/>
+                <w:sz w:val="22"/>
+                <w:szCs w:val="22"/>
+                <w:lang w:eastAsia="en-GB"/>
+              </w:rPr>
+            </w:pPr>
+            <w:r>
+              <w:rPr>
+                <w:rFonts w:eastAsia="Times New Roman" w:cs="Arial"/>
+                <w:color w:val="000000"/>
+                <w:sz w:val="22"/>
+                <w:szCs w:val="22"/>
+                <w:lang w:eastAsia="en-GB"/>
+              </w:rPr>
+              <w:t>NUTS32013 to MRDH conversion</w:t>
             </w:r>
           </w:p>
         </w:tc>
@@ -4241,7 +4167,7 @@
                 <w:sz w:val="22"/>
                 <w:szCs w:val="22"/>
               </w:rPr>
-              <w:t>NUTS32013toMRDH.csv</w:t>
+              <w:t>CarryingCapacity.csv</w:t>
             </w:r>
           </w:p>
         </w:tc>
@@ -4254,19 +4180,22 @@
               <w:spacing w:after="0" w:line="312" w:lineRule="auto"/>
               <w:jc w:val="left"/>
               <w:rPr>
-                <w:rFonts w:cs="Arial"/>
-                <w:color w:val="000000"/>
-              </w:rPr>
-            </w:pPr>
-            <w:r>
-              <w:rPr>
-                <w:rFonts w:eastAsia="Times New Roman" w:cs="Arial"/>
-                <w:color w:val="000000"/>
-                <w:sz w:val="22"/>
-                <w:szCs w:val="22"/>
-                <w:lang w:eastAsia="en-GB"/>
-              </w:rPr>
-              <w:t>market share of logistic flow types</w:t>
+                <w:rFonts w:eastAsia="Times New Roman" w:cs="Arial"/>
+                <w:color w:val="000000"/>
+                <w:sz w:val="22"/>
+                <w:szCs w:val="22"/>
+                <w:lang w:eastAsia="en-GB"/>
+              </w:rPr>
+            </w:pPr>
+            <w:r>
+              <w:rPr>
+                <w:rFonts w:eastAsia="Times New Roman" w:cs="Arial"/>
+                <w:color w:val="000000"/>
+                <w:sz w:val="22"/>
+                <w:szCs w:val="22"/>
+                <w:lang w:eastAsia="en-GB"/>
+              </w:rPr>
+              <w:t xml:space="preserve">Capacity of vehicles </w:t>
             </w:r>
           </w:p>
         </w:tc>
@@ -4298,7 +4227,7 @@
                 <w:sz w:val="22"/>
                 <w:szCs w:val="22"/>
               </w:rPr>
-              <w:t>CarryingCapacity.csv</w:t>
+              <w:t>LogFlowtype_Shares.csv</w:t>
             </w:r>
           </w:p>
         </w:tc>
@@ -4311,19 +4240,22 @@
               <w:spacing w:after="0" w:line="312" w:lineRule="auto"/>
               <w:jc w:val="left"/>
               <w:rPr>
-                <w:rFonts w:cs="Arial"/>
-                <w:color w:val="000000"/>
-              </w:rPr>
-            </w:pPr>
-            <w:r>
-              <w:rPr>
-                <w:rFonts w:eastAsia="Times New Roman" w:cs="Arial"/>
-                <w:color w:val="000000"/>
-                <w:sz w:val="22"/>
-                <w:szCs w:val="22"/>
-                <w:lang w:eastAsia="en-GB"/>
-              </w:rPr>
-              <w:t>parameters of time of day choice model</w:t>
+                <w:rFonts w:eastAsia="Times New Roman" w:cs="Arial"/>
+                <w:color w:val="000000"/>
+                <w:sz w:val="22"/>
+                <w:szCs w:val="22"/>
+                <w:lang w:eastAsia="en-GB"/>
+              </w:rPr>
+            </w:pPr>
+            <w:r>
+              <w:rPr>
+                <w:rFonts w:eastAsia="Times New Roman" w:cs="Arial"/>
+                <w:color w:val="000000"/>
+                <w:sz w:val="22"/>
+                <w:szCs w:val="22"/>
+                <w:lang w:eastAsia="en-GB"/>
+              </w:rPr>
+              <w:t xml:space="preserve">Market share of logistics flow type </w:t>
             </w:r>
           </w:p>
         </w:tc>
@@ -4355,7 +4287,7 @@
                 <w:sz w:val="22"/>
                 <w:szCs w:val="22"/>
               </w:rPr>
-              <w:t>LogFlowtype_Shares.csv</w:t>
+              <w:t>Params_TOD.csv</w:t>
             </w:r>
           </w:p>
         </w:tc>
@@ -4368,31 +4300,32 @@
               <w:spacing w:after="0" w:line="312" w:lineRule="auto"/>
               <w:jc w:val="left"/>
               <w:rPr>
-                <w:rFonts w:cs="Arial"/>
-                <w:color w:val="000000"/>
-              </w:rPr>
-            </w:pPr>
-            <w:proofErr w:type="spellStart"/>
-            <w:r>
-              <w:rPr>
-                <w:rFonts w:eastAsia="Times New Roman" w:cs="Arial"/>
-                <w:color w:val="000000"/>
-                <w:sz w:val="22"/>
-                <w:szCs w:val="22"/>
-                <w:lang w:eastAsia="en-GB"/>
-              </w:rPr>
-              <w:t>paraeters</w:t>
-            </w:r>
-            <w:proofErr w:type="spellEnd"/>
-            <w:r>
-              <w:rPr>
-                <w:rFonts w:eastAsia="Times New Roman" w:cs="Arial"/>
-                <w:color w:val="000000"/>
-                <w:sz w:val="22"/>
-                <w:szCs w:val="22"/>
-                <w:lang w:eastAsia="en-GB"/>
-              </w:rPr>
-              <w:t xml:space="preserve"> of shipment size and vehicle type choice model</w:t>
+                <w:rFonts w:eastAsia="Times New Roman" w:cs="Arial"/>
+                <w:color w:val="000000"/>
+                <w:sz w:val="22"/>
+                <w:szCs w:val="22"/>
+                <w:lang w:eastAsia="en-GB"/>
+              </w:rPr>
+            </w:pPr>
+            <w:r>
+              <w:rPr>
+                <w:rFonts w:eastAsia="Times New Roman" w:cs="Arial"/>
+                <w:color w:val="000000"/>
+                <w:sz w:val="22"/>
+                <w:szCs w:val="22"/>
+                <w:lang w:eastAsia="en-GB"/>
+              </w:rPr>
+              <w:t>P</w:t>
+            </w:r>
+            <w:r>
+              <w:rPr>
+                <w:rFonts w:eastAsia="Times New Roman" w:cs="Arial"/>
+                <w:color w:val="000000"/>
+                <w:sz w:val="22"/>
+                <w:szCs w:val="22"/>
+                <w:lang w:eastAsia="en-GB"/>
+              </w:rPr>
+              <w:t xml:space="preserve">arameters of time of day choice model </w:t>
             </w:r>
           </w:p>
         </w:tc>
@@ -4424,7 +4357,7 @@
                 <w:sz w:val="22"/>
                 <w:szCs w:val="22"/>
               </w:rPr>
-              <w:t>Params_TOD.csv</w:t>
+              <w:t>Params_ShipSize_VehType.csv</w:t>
             </w:r>
           </w:p>
         </w:tc>
@@ -4449,7 +4382,37 @@
                 <w:szCs w:val="22"/>
                 <w:lang w:eastAsia="en-GB"/>
               </w:rPr>
-              <w:t>Parameters of end of tour choice model for the first visited location</w:t>
+              <w:t>P</w:t>
+            </w:r>
+            <w:r>
+              <w:rPr>
+                <w:rFonts w:eastAsia="Times New Roman" w:cs="Arial"/>
+                <w:color w:val="000000"/>
+                <w:sz w:val="22"/>
+                <w:szCs w:val="22"/>
+                <w:lang w:eastAsia="en-GB"/>
+              </w:rPr>
+              <w:t>ara</w:t>
+            </w:r>
+            <w:r>
+              <w:rPr>
+                <w:rFonts w:eastAsia="Times New Roman" w:cs="Arial"/>
+                <w:color w:val="000000"/>
+                <w:sz w:val="22"/>
+                <w:szCs w:val="22"/>
+                <w:lang w:eastAsia="en-GB"/>
+              </w:rPr>
+              <w:t>m</w:t>
+            </w:r>
+            <w:r>
+              <w:rPr>
+                <w:rFonts w:eastAsia="Times New Roman" w:cs="Arial"/>
+                <w:color w:val="000000"/>
+                <w:sz w:val="22"/>
+                <w:szCs w:val="22"/>
+                <w:lang w:eastAsia="en-GB"/>
+              </w:rPr>
+              <w:t xml:space="preserve">eters of shipment size and vehicle type choice model </w:t>
             </w:r>
           </w:p>
         </w:tc>
@@ -4481,7 +4444,7 @@
                 <w:sz w:val="22"/>
                 <w:szCs w:val="22"/>
               </w:rPr>
-              <w:t>Params_ShipSize_VehType.csv</w:t>
+              <w:t>Params_EndTourFirst.csv</w:t>
             </w:r>
           </w:p>
         </w:tc>
@@ -4506,7 +4469,7 @@
                 <w:szCs w:val="22"/>
                 <w:lang w:eastAsia="en-GB"/>
               </w:rPr>
-              <w:t>Parameters of the end of tour choice model for the later visited locations</w:t>
+              <w:t xml:space="preserve">Parameters of the end of tour choice model for the later visited locations </w:t>
             </w:r>
           </w:p>
         </w:tc>
@@ -4538,7 +4501,7 @@
                 <w:sz w:val="22"/>
                 <w:szCs w:val="22"/>
               </w:rPr>
-              <w:t>Params_EndTourFirst.csv</w:t>
+              <w:t>Params_EndTourLater.csv</w:t>
             </w:r>
           </w:p>
         </w:tc>
@@ -4563,7 +4526,7 @@
                 <w:szCs w:val="22"/>
                 <w:lang w:eastAsia="en-GB"/>
               </w:rPr>
-              <w:t>consolidation potentials for different logistics sectors</w:t>
+              <w:t>Paraeters of the end of tour chice model fo the later visited locations</w:t>
             </w:r>
           </w:p>
         </w:tc>
@@ -4595,7 +4558,7 @@
                 <w:sz w:val="22"/>
                 <w:szCs w:val="22"/>
               </w:rPr>
-              <w:t>Params_EndTourLater.csv</w:t>
+              <w:t>ConsolidationPotential.csv</w:t>
             </w:r>
           </w:p>
         </w:tc>
@@ -4620,29 +4583,27 @@
                 <w:szCs w:val="22"/>
                 <w:lang w:eastAsia="en-GB"/>
               </w:rPr>
-              <w:t xml:space="preserve">specifications for the zero </w:t>
-            </w:r>
-            <w:proofErr w:type="spellStart"/>
-            <w:r>
-              <w:rPr>
-                <w:rFonts w:eastAsia="Times New Roman" w:cs="Arial"/>
-                <w:color w:val="000000"/>
-                <w:sz w:val="22"/>
-                <w:szCs w:val="22"/>
-                <w:lang w:eastAsia="en-GB"/>
-              </w:rPr>
-              <w:t>emmission</w:t>
-            </w:r>
-            <w:proofErr w:type="spellEnd"/>
-            <w:r>
-              <w:rPr>
-                <w:rFonts w:eastAsia="Times New Roman" w:cs="Arial"/>
-                <w:color w:val="000000"/>
-                <w:sz w:val="22"/>
-                <w:szCs w:val="22"/>
-                <w:lang w:eastAsia="en-GB"/>
-              </w:rPr>
-              <w:t xml:space="preserve"> zones in the study area</w:t>
+              <w:t>C</w:t>
+            </w:r>
+            <w:r>
+              <w:rPr>
+                <w:rFonts w:eastAsia="Times New Roman" w:cs="Arial"/>
+                <w:color w:val="000000"/>
+                <w:sz w:val="22"/>
+                <w:szCs w:val="22"/>
+                <w:lang w:eastAsia="en-GB"/>
+              </w:rPr>
+              <w:t xml:space="preserve">onsolidation potentials for different logistics sectors </w:t>
+            </w:r>
+            <w:r>
+              <w:rPr>
+                <w:rFonts w:eastAsia="Times New Roman" w:cs="Arial"/>
+                <w:color w:val="000000"/>
+                <w:sz w:val="22"/>
+                <w:szCs w:val="22"/>
+                <w:lang w:eastAsia="en-GB"/>
+              </w:rPr>
+              <w:t>synthesized firms specifications</w:t>
             </w:r>
           </w:p>
         </w:tc>
@@ -4674,7 +4635,8 @@
                 <w:sz w:val="22"/>
                 <w:szCs w:val="22"/>
               </w:rPr>
-              <w:t>ConsolidationPotential.csv</w:t>
+              <w:lastRenderedPageBreak/>
+              <w:t>ZEZscenario.csv</w:t>
             </w:r>
           </w:p>
         </w:tc>
@@ -4699,7 +4661,27 @@
                 <w:szCs w:val="22"/>
                 <w:lang w:eastAsia="en-GB"/>
               </w:rPr>
-              <w:t>synthesized firms specifications</w:t>
+              <w:t>S</w:t>
+            </w:r>
+            <w:r>
+              <w:rPr>
+                <w:rFonts w:eastAsia="Times New Roman" w:cs="Arial"/>
+                <w:color w:val="000000"/>
+                <w:sz w:val="22"/>
+                <w:szCs w:val="22"/>
+                <w:lang w:eastAsia="en-GB"/>
+              </w:rPr>
+              <w:t>pecifications for the zero emmission zones in the study area</w:t>
+            </w:r>
+            <w:r>
+              <w:rPr>
+                <w:rFonts w:eastAsia="Times New Roman" w:cs="Arial"/>
+                <w:color w:val="000000"/>
+                <w:sz w:val="22"/>
+                <w:szCs w:val="22"/>
+                <w:lang w:eastAsia="en-GB"/>
+              </w:rPr>
+              <w:t xml:space="preserve"> </w:t>
             </w:r>
           </w:p>
         </w:tc>
@@ -4731,8 +4713,7 @@
                 <w:sz w:val="22"/>
                 <w:szCs w:val="22"/>
               </w:rPr>
-              <w:lastRenderedPageBreak/>
-              <w:t>ZEZscenario.csv</w:t>
+              <w:t>Firms.csv</w:t>
             </w:r>
           </w:p>
         </w:tc>
@@ -4757,64 +4738,7 @@
                 <w:szCs w:val="22"/>
                 <w:lang w:eastAsia="en-GB"/>
               </w:rPr>
-              <w:t>Distance skim matrix</w:t>
-            </w:r>
-          </w:p>
-        </w:tc>
-      </w:tr>
-      <w:tr>
-        <w:trPr>
-          <w:trHeight w:val="454"/>
-        </w:trPr>
-        <w:tc>
-          <w:tcPr>
-            <w:tcW w:w="3595" w:type="dxa"/>
-            <w:vAlign w:val="top"/>
-          </w:tcPr>
-          <w:p>
-            <w:pPr>
-              <w:spacing w:after="0" w:line="312" w:lineRule="auto"/>
-              <w:jc w:val="left"/>
-              <w:rPr>
-                <w:rFonts w:cs="Arial"/>
-                <w:color w:val="000000"/>
-                <w:sz w:val="22"/>
-                <w:szCs w:val="22"/>
-              </w:rPr>
-            </w:pPr>
-            <w:r>
-              <w:rPr>
-                <w:rFonts w:cs="Arial"/>
-                <w:color w:val="000000"/>
-                <w:sz w:val="22"/>
-                <w:szCs w:val="22"/>
-              </w:rPr>
-              <w:t>Firms.csv</w:t>
-            </w:r>
-          </w:p>
-        </w:tc>
-        <w:tc>
-          <w:tcPr>
-            <w:tcW w:w="5894" w:type="dxa"/>
-          </w:tcPr>
-          <w:p>
-            <w:pPr>
-              <w:spacing w:after="0" w:line="312" w:lineRule="auto"/>
-              <w:jc w:val="left"/>
-              <w:rPr>
-                <w:rFonts w:cs="Arial"/>
-                <w:color w:val="000000"/>
-              </w:rPr>
-            </w:pPr>
-            <w:r>
-              <w:rPr>
-                <w:rFonts w:eastAsia="Times New Roman" w:cs="Arial"/>
-                <w:color w:val="000000"/>
-                <w:sz w:val="22"/>
-                <w:szCs w:val="22"/>
-                <w:lang w:eastAsia="en-GB"/>
-              </w:rPr>
-              <w:t>logistics nodes</w:t>
+              <w:t>Synthesised firms location and specifications</w:t>
             </w:r>
           </w:p>
         </w:tc>
@@ -4837,7 +4761,13 @@
     </w:p>
     <w:p>
       <w:r>
-        <w:t xml:space="preserve">The outputs of the parcel generation module are described in Table 2. </w:t>
+        <w:t xml:space="preserve">The outputs of the </w:t>
+      </w:r>
+      <w:r>
+        <w:t>shipment module</w:t>
+      </w:r>
+      <w:r>
+        <w:t xml:space="preserve"> module are described in Table 2. </w:t>
       </w:r>
     </w:p>
     <w:p>
@@ -4854,7 +4784,7 @@
         <w:pStyle w:val="Caption"/>
         <w:keepNext/>
       </w:pPr>
-      <w:bookmarkStart w:id="10" w:name="_Toc93590435"/>
+      <w:bookmarkStart w:id="10" w:name="_Toc116051762"/>
       <w:r>
         <w:t xml:space="preserve">Table </w:t>
       </w:r>
@@ -4877,7 +4807,19 @@
         <w:fldChar w:fldCharType="end"/>
       </w:r>
       <w:r>
-        <w:t xml:space="preserve"> Parcel Generation– Outputs</w:t>
+        <w:t xml:space="preserve"> </w:t>
+      </w:r>
+      <w:r>
+        <w:t>Shipment</w:t>
+      </w:r>
+      <w:r>
+        <w:t xml:space="preserve"> </w:t>
+      </w:r>
+      <w:r>
+        <w:t>Module</w:t>
+      </w:r>
+      <w:r>
+        <w:t>– Outputs</w:t>
       </w:r>
       <w:bookmarkEnd w:id="10"/>
     </w:p>
@@ -5025,7 +4967,6 @@
                 <w:szCs w:val="22"/>
               </w:rPr>
             </w:pPr>
-            <w:proofErr w:type="spellStart"/>
             <w:r>
               <w:rPr>
                 <w:rFonts w:cs="Arial"/>
@@ -5035,7 +4976,6 @@
               </w:rPr>
               <w:t>Shipments_REF.shp</w:t>
             </w:r>
-            <w:proofErr w:type="spellEnd"/>
           </w:p>
         </w:tc>
         <w:tc>
@@ -5053,25 +4993,14 @@
                 <w:szCs w:val="22"/>
               </w:rPr>
             </w:pPr>
-            <w:proofErr w:type="spellStart"/>
-            <w:r>
-              <w:rPr>
-                <w:rFonts w:cs="Arial"/>
-                <w:color w:val="000000"/>
-                <w:sz w:val="22"/>
-                <w:szCs w:val="22"/>
-              </w:rPr>
-              <w:t>Shapefile</w:t>
-            </w:r>
-            <w:proofErr w:type="spellEnd"/>
-            <w:r>
-              <w:rPr>
-                <w:rFonts w:cs="Arial"/>
-                <w:color w:val="000000"/>
-                <w:sz w:val="22"/>
-                <w:szCs w:val="22"/>
-              </w:rPr>
-              <w:t xml:space="preserve"> of shipments for visualization </w:t>
+            <w:r>
+              <w:rPr>
+                <w:rFonts w:cs="Arial"/>
+                <w:color w:val="000000"/>
+                <w:sz w:val="22"/>
+                <w:szCs w:val="22"/>
+              </w:rPr>
+              <w:t xml:space="preserve">Shapefile of shipments for visualization </w:t>
             </w:r>
           </w:p>
         </w:tc>
@@ -5128,27 +5057,7 @@
                 <w:sz w:val="22"/>
                 <w:szCs w:val="22"/>
               </w:rPr>
-              <w:t xml:space="preserve">Zonal </w:t>
-            </w:r>
-            <w:proofErr w:type="spellStart"/>
-            <w:r>
-              <w:rPr>
-                <w:rFonts w:cs="Arial"/>
-                <w:color w:val="000000"/>
-                <w:sz w:val="22"/>
-                <w:szCs w:val="22"/>
-              </w:rPr>
-              <w:t>freigfht</w:t>
-            </w:r>
-            <w:proofErr w:type="spellEnd"/>
-            <w:r>
-              <w:rPr>
-                <w:rFonts w:cs="Arial"/>
-                <w:color w:val="000000"/>
-                <w:sz w:val="22"/>
-                <w:szCs w:val="22"/>
-              </w:rPr>
-              <w:t xml:space="preserve"> trip attraction </w:t>
+              <w:t xml:space="preserve">Zonal freigfht trip attraction </w:t>
             </w:r>
           </w:p>
         </w:tc>
@@ -5922,62 +5831,13 @@
     </w:p>
     <w:p>
       <w:pPr>
-        <w:ind w:left="360"/>
-      </w:pPr>
-      <w:r>
-        <w:t xml:space="preserve">python3 Parcel_Generation.py </w:t>
-      </w:r>
-      <w:r>
-        <w:t>Label</w:t>
-      </w:r>
-      <w:r>
-        <w:t xml:space="preserve"> Input Output Params_ParcelGen.txt </w:t>
-      </w:r>
-      <w:proofErr w:type="spellStart"/>
-      <w:r>
-        <w:t>TimeSkimMatrix.mtx</w:t>
-      </w:r>
-      <w:proofErr w:type="spellEnd"/>
-      <w:r>
-        <w:t xml:space="preserve"> </w:t>
-      </w:r>
-      <w:proofErr w:type="spellStart"/>
-      <w:r>
-        <w:t>DistanceSkimMatrix</w:t>
-      </w:r>
-      <w:r>
-        <w:t>.</w:t>
-      </w:r>
-      <w:r>
-        <w:t>mtx</w:t>
-      </w:r>
-      <w:proofErr w:type="spellEnd"/>
-      <w:r>
-        <w:t xml:space="preserve"> </w:t>
-      </w:r>
-      <w:proofErr w:type="spellStart"/>
-      <w:r>
-        <w:t>StudyAreaShapefile.shp</w:t>
-      </w:r>
-      <w:proofErr w:type="spellEnd"/>
-      <w:r>
-        <w:t xml:space="preserve"> SocioeconomicData.csv </w:t>
-      </w:r>
-      <w:proofErr w:type="spellStart"/>
-      <w:r>
-        <w:t>ParcelNodes.shp</w:t>
-      </w:r>
-      <w:proofErr w:type="spellEnd"/>
-      <w:r>
-        <w:t xml:space="preserve"> CourierMarketShares.csv</w:t>
-      </w:r>
-    </w:p>
-    <w:p>
-      <w:pPr>
         <w:rPr>
           <w:highlight w:val="yellow"/>
         </w:rPr>
       </w:pPr>
+      <w:r>
+        <w:t>python3 __module_SHIP__.py REF Input Output skimTijd_new_REF.mtx skimAfstand_new_REF.mtx nodes_v5.shp Zones_v6.shp SEGS2020.csv parcelNodes_v2.shp distributieCentra.csv nstrToLogisticSegment.csv MakeDistribution.csv UseDistribution.csv SupCoordinatesID.csv CorrectionsTonnes2016.csv CEPshares.csv Cost_VehType_2016.csv Cost_Sourcing_2016.csv NUTS32013toMRDH.csv CarryingCapacity.csv LogFlowtype_Shares.csv Params_TOD.csv Params_ShipSize_VehType.csv Params_EndTourFirst.csv Params_EndTourLater.csv ConsolidationPotential.csv ZEZscenario.csv Firms.csv</w:t>
+      </w:r>
     </w:p>
     <w:p>
       <w:pPr>
@@ -6000,7 +5860,7 @@
         <w:pStyle w:val="Caption"/>
         <w:keepNext/>
       </w:pPr>
-      <w:bookmarkStart w:id="17" w:name="_Toc93590436"/>
+      <w:bookmarkStart w:id="17" w:name="_Toc116051763"/>
       <w:r>
         <w:t xml:space="preserve">Table </w:t>
       </w:r>
@@ -6023,11 +5883,25 @@
         <w:fldChar w:fldCharType="end"/>
       </w:r>
       <w:r>
-        <w:t xml:space="preserve"> Parcel Generation– Inputs</w:t>
+        <w:t xml:space="preserve"> </w:t>
+      </w:r>
+      <w:r>
+        <w:t>Shipment</w:t>
+      </w:r>
+      <w:r>
+        <w:t xml:space="preserve"> </w:t>
+      </w:r>
+      <w:r>
+        <w:t>Module</w:t>
+      </w:r>
+      <w:r>
+        <w:t>– Inputs</w:t>
+      </w:r>
+      <w:r>
+        <w:t xml:space="preserve"> arguments for command line</w:t>
       </w:r>
       <w:bookmarkEnd w:id="17"/>
     </w:p>
-    <w:p/>
     <w:tbl>
       <w:tblPr>
         <w:tblStyle w:val="TableGrid"/>
@@ -6063,7 +5937,6 @@
                 <w:lang w:eastAsia="en-GB"/>
               </w:rPr>
             </w:pPr>
-            <w:proofErr w:type="spellStart"/>
             <w:r>
               <w:rPr>
                 <w:rFonts w:eastAsia="Times New Roman" w:cs="Arial"/>
@@ -6072,18 +5945,7 @@
                 <w:szCs w:val="22"/>
                 <w:lang w:eastAsia="en-GB"/>
               </w:rPr>
-              <w:t>Arg</w:t>
-            </w:r>
-            <w:proofErr w:type="spellEnd"/>
-            <w:r>
-              <w:rPr>
-                <w:rFonts w:eastAsia="Times New Roman" w:cs="Arial"/>
-                <w:color w:val="FFFFFF" w:themeColor="background1"/>
-                <w:sz w:val="22"/>
-                <w:szCs w:val="22"/>
-                <w:lang w:eastAsia="en-GB"/>
-              </w:rPr>
-              <w:t>[0]</w:t>
+              <w:t>Arg[0]</w:t>
             </w:r>
           </w:p>
         </w:tc>
@@ -6141,27 +6003,15 @@
                 <w:lang w:eastAsia="en-GB"/>
               </w:rPr>
             </w:pPr>
-            <w:proofErr w:type="spellStart"/>
-            <w:r>
-              <w:rPr>
-                <w:rFonts w:eastAsia="Times New Roman" w:cs="Arial"/>
-                <w:color w:val="000000"/>
-                <w:sz w:val="22"/>
-                <w:szCs w:val="22"/>
-                <w:lang w:eastAsia="en-GB"/>
-              </w:rPr>
-              <w:t>Arg</w:t>
-            </w:r>
-            <w:proofErr w:type="spellEnd"/>
-            <w:r>
-              <w:rPr>
-                <w:rFonts w:eastAsia="Times New Roman" w:cs="Arial"/>
-                <w:color w:val="000000"/>
-                <w:sz w:val="22"/>
-                <w:szCs w:val="22"/>
-                <w:lang w:eastAsia="en-GB"/>
-              </w:rPr>
-              <w:t>[1]</w:t>
+            <w:r>
+              <w:rPr>
+                <w:rFonts w:eastAsia="Times New Roman" w:cs="Arial"/>
+                <w:color w:val="000000"/>
+                <w:sz w:val="22"/>
+                <w:szCs w:val="22"/>
+                <w:lang w:eastAsia="en-GB"/>
+              </w:rPr>
+              <w:t>Arg[1]</w:t>
             </w:r>
           </w:p>
         </w:tc>
@@ -6183,27 +6033,15 @@
                 <w:lang w:eastAsia="en-GB"/>
               </w:rPr>
             </w:pPr>
-            <w:proofErr w:type="spellStart"/>
-            <w:r>
-              <w:rPr>
-                <w:rFonts w:eastAsia="Times New Roman" w:cs="Arial"/>
-                <w:color w:val="000000"/>
-                <w:sz w:val="22"/>
-                <w:szCs w:val="22"/>
-                <w:lang w:eastAsia="en-GB"/>
-              </w:rPr>
-              <w:t>Lable</w:t>
-            </w:r>
-            <w:proofErr w:type="spellEnd"/>
-            <w:r>
-              <w:rPr>
-                <w:rFonts w:eastAsia="Times New Roman" w:cs="Arial"/>
-                <w:color w:val="000000"/>
-                <w:sz w:val="22"/>
-                <w:szCs w:val="22"/>
-                <w:lang w:eastAsia="en-GB"/>
-              </w:rPr>
-              <w:t>(</w:t>
+            <w:r>
+              <w:rPr>
+                <w:rFonts w:eastAsia="Times New Roman" w:cs="Arial"/>
+                <w:color w:val="000000"/>
+                <w:sz w:val="22"/>
+                <w:szCs w:val="22"/>
+                <w:lang w:eastAsia="en-GB"/>
+              </w:rPr>
+              <w:t>Lable(</w:t>
             </w:r>
             <w:r>
               <w:rPr>
@@ -6251,27 +6089,15 @@
                 <w:lang w:eastAsia="en-GB"/>
               </w:rPr>
             </w:pPr>
-            <w:proofErr w:type="spellStart"/>
-            <w:r>
-              <w:rPr>
-                <w:rFonts w:eastAsia="Times New Roman" w:cs="Arial"/>
-                <w:color w:val="000000"/>
-                <w:sz w:val="22"/>
-                <w:szCs w:val="22"/>
-                <w:lang w:eastAsia="en-GB"/>
-              </w:rPr>
-              <w:t>Arg</w:t>
-            </w:r>
-            <w:proofErr w:type="spellEnd"/>
-            <w:r>
-              <w:rPr>
-                <w:rFonts w:eastAsia="Times New Roman" w:cs="Arial"/>
-                <w:color w:val="000000"/>
-                <w:sz w:val="22"/>
-                <w:szCs w:val="22"/>
-                <w:lang w:eastAsia="en-GB"/>
-              </w:rPr>
-              <w:t>[2]</w:t>
+            <w:r>
+              <w:rPr>
+                <w:rFonts w:eastAsia="Times New Roman" w:cs="Arial"/>
+                <w:color w:val="000000"/>
+                <w:sz w:val="22"/>
+                <w:szCs w:val="22"/>
+                <w:lang w:eastAsia="en-GB"/>
+              </w:rPr>
+              <w:t>Arg[2]</w:t>
             </w:r>
           </w:p>
         </w:tc>
@@ -6329,27 +6155,15 @@
                 <w:lang w:eastAsia="en-GB"/>
               </w:rPr>
             </w:pPr>
-            <w:proofErr w:type="spellStart"/>
-            <w:r>
-              <w:rPr>
-                <w:rFonts w:eastAsia="Times New Roman" w:cs="Arial"/>
-                <w:color w:val="000000"/>
-                <w:sz w:val="22"/>
-                <w:szCs w:val="22"/>
-                <w:lang w:eastAsia="en-GB"/>
-              </w:rPr>
-              <w:t>Arg</w:t>
-            </w:r>
-            <w:proofErr w:type="spellEnd"/>
-            <w:r>
-              <w:rPr>
-                <w:rFonts w:eastAsia="Times New Roman" w:cs="Arial"/>
-                <w:color w:val="000000"/>
-                <w:sz w:val="22"/>
-                <w:szCs w:val="22"/>
-                <w:lang w:eastAsia="en-GB"/>
-              </w:rPr>
-              <w:t>[3]</w:t>
+            <w:r>
+              <w:rPr>
+                <w:rFonts w:eastAsia="Times New Roman" w:cs="Arial"/>
+                <w:color w:val="000000"/>
+                <w:sz w:val="22"/>
+                <w:szCs w:val="22"/>
+                <w:lang w:eastAsia="en-GB"/>
+              </w:rPr>
+              <w:t>Arg[3]</w:t>
             </w:r>
           </w:p>
         </w:tc>
@@ -6407,27 +6221,15 @@
                 <w:lang w:eastAsia="en-GB"/>
               </w:rPr>
             </w:pPr>
-            <w:proofErr w:type="spellStart"/>
-            <w:r>
-              <w:rPr>
-                <w:rFonts w:eastAsia="Times New Roman" w:cs="Arial"/>
-                <w:color w:val="000000"/>
-                <w:sz w:val="22"/>
-                <w:szCs w:val="22"/>
-                <w:lang w:eastAsia="en-GB"/>
-              </w:rPr>
-              <w:t>Arg</w:t>
-            </w:r>
-            <w:proofErr w:type="spellEnd"/>
-            <w:r>
-              <w:rPr>
-                <w:rFonts w:eastAsia="Times New Roman" w:cs="Arial"/>
-                <w:color w:val="000000"/>
-                <w:sz w:val="22"/>
-                <w:szCs w:val="22"/>
-                <w:lang w:eastAsia="en-GB"/>
-              </w:rPr>
-              <w:t>[</w:t>
+            <w:r>
+              <w:rPr>
+                <w:rFonts w:eastAsia="Times New Roman" w:cs="Arial"/>
+                <w:color w:val="000000"/>
+                <w:sz w:val="22"/>
+                <w:szCs w:val="22"/>
+                <w:lang w:eastAsia="en-GB"/>
+              </w:rPr>
+              <w:t>Arg[</w:t>
             </w:r>
             <w:r>
               <w:rPr>
@@ -6477,20 +6279,8 @@
                 <w:szCs w:val="22"/>
                 <w:lang w:eastAsia="en-GB"/>
               </w:rPr>
-              <w:t xml:space="preserve">Time skim </w:t>
-            </w:r>
-            <w:proofErr w:type="spellStart"/>
-            <w:r>
-              <w:rPr>
-                <w:rFonts w:eastAsia="Times New Roman" w:cs="Arial"/>
-                <w:color w:val="000000"/>
-                <w:sz w:val="22"/>
-                <w:szCs w:val="22"/>
-                <w:lang w:eastAsia="en-GB"/>
-              </w:rPr>
-              <w:t>matrx</w:t>
-            </w:r>
-            <w:proofErr w:type="spellEnd"/>
+              <w:t>Time skim matrx</w:t>
+            </w:r>
           </w:p>
         </w:tc>
       </w:tr>
@@ -6517,27 +6307,15 @@
                 <w:lang w:eastAsia="en-GB"/>
               </w:rPr>
             </w:pPr>
-            <w:proofErr w:type="spellStart"/>
-            <w:r>
-              <w:rPr>
-                <w:rFonts w:eastAsia="Times New Roman" w:cs="Arial"/>
-                <w:color w:val="000000"/>
-                <w:sz w:val="22"/>
-                <w:szCs w:val="22"/>
-                <w:lang w:eastAsia="en-GB"/>
-              </w:rPr>
-              <w:t>Arg</w:t>
-            </w:r>
-            <w:proofErr w:type="spellEnd"/>
-            <w:r>
-              <w:rPr>
-                <w:rFonts w:eastAsia="Times New Roman" w:cs="Arial"/>
-                <w:color w:val="000000"/>
-                <w:sz w:val="22"/>
-                <w:szCs w:val="22"/>
-                <w:lang w:eastAsia="en-GB"/>
-              </w:rPr>
-              <w:t>[</w:t>
+            <w:r>
+              <w:rPr>
+                <w:rFonts w:eastAsia="Times New Roman" w:cs="Arial"/>
+                <w:color w:val="000000"/>
+                <w:sz w:val="22"/>
+                <w:szCs w:val="22"/>
+                <w:lang w:eastAsia="en-GB"/>
+              </w:rPr>
+              <w:t>Arg[</w:t>
             </w:r>
             <w:r>
               <w:rPr>
@@ -6615,27 +6393,15 @@
                 <w:lang w:eastAsia="en-GB"/>
               </w:rPr>
             </w:pPr>
-            <w:proofErr w:type="spellStart"/>
-            <w:r>
-              <w:rPr>
-                <w:rFonts w:eastAsia="Times New Roman" w:cs="Arial"/>
-                <w:color w:val="000000"/>
-                <w:sz w:val="22"/>
-                <w:szCs w:val="22"/>
-                <w:lang w:eastAsia="en-GB"/>
-              </w:rPr>
-              <w:t>Arg</w:t>
-            </w:r>
-            <w:proofErr w:type="spellEnd"/>
-            <w:r>
-              <w:rPr>
-                <w:rFonts w:eastAsia="Times New Roman" w:cs="Arial"/>
-                <w:color w:val="000000"/>
-                <w:sz w:val="22"/>
-                <w:szCs w:val="22"/>
-                <w:lang w:eastAsia="en-GB"/>
-              </w:rPr>
-              <w:t>[6</w:t>
+            <w:r>
+              <w:rPr>
+                <w:rFonts w:eastAsia="Times New Roman" w:cs="Arial"/>
+                <w:color w:val="000000"/>
+                <w:sz w:val="22"/>
+                <w:szCs w:val="22"/>
+                <w:lang w:eastAsia="en-GB"/>
+              </w:rPr>
+              <w:t>Arg[6</w:t>
             </w:r>
             <w:r>
               <w:rPr>
@@ -6703,27 +6469,15 @@
                 <w:lang w:eastAsia="en-GB"/>
               </w:rPr>
             </w:pPr>
-            <w:proofErr w:type="spellStart"/>
-            <w:r>
-              <w:rPr>
-                <w:rFonts w:eastAsia="Times New Roman" w:cs="Arial"/>
-                <w:color w:val="000000"/>
-                <w:sz w:val="22"/>
-                <w:szCs w:val="22"/>
-                <w:lang w:eastAsia="en-GB"/>
-              </w:rPr>
-              <w:t>Arg</w:t>
-            </w:r>
-            <w:proofErr w:type="spellEnd"/>
-            <w:r>
-              <w:rPr>
-                <w:rFonts w:eastAsia="Times New Roman" w:cs="Arial"/>
-                <w:color w:val="000000"/>
-                <w:sz w:val="22"/>
-                <w:szCs w:val="22"/>
-                <w:lang w:eastAsia="en-GB"/>
-              </w:rPr>
-              <w:t>[7</w:t>
+            <w:r>
+              <w:rPr>
+                <w:rFonts w:eastAsia="Times New Roman" w:cs="Arial"/>
+                <w:color w:val="000000"/>
+                <w:sz w:val="22"/>
+                <w:szCs w:val="22"/>
+                <w:lang w:eastAsia="en-GB"/>
+              </w:rPr>
+              <w:t>Arg[7</w:t>
             </w:r>
             <w:r>
               <w:rPr>
@@ -6791,27 +6545,15 @@
                 <w:lang w:eastAsia="en-GB"/>
               </w:rPr>
             </w:pPr>
-            <w:proofErr w:type="spellStart"/>
-            <w:r>
-              <w:rPr>
-                <w:rFonts w:eastAsia="Times New Roman" w:cs="Arial"/>
-                <w:color w:val="000000"/>
-                <w:sz w:val="22"/>
-                <w:szCs w:val="22"/>
-                <w:lang w:eastAsia="en-GB"/>
-              </w:rPr>
-              <w:t>Arg</w:t>
-            </w:r>
-            <w:proofErr w:type="spellEnd"/>
-            <w:r>
-              <w:rPr>
-                <w:rFonts w:eastAsia="Times New Roman" w:cs="Arial"/>
-                <w:color w:val="000000"/>
-                <w:sz w:val="22"/>
-                <w:szCs w:val="22"/>
-                <w:lang w:eastAsia="en-GB"/>
-              </w:rPr>
-              <w:t>[</w:t>
+            <w:r>
+              <w:rPr>
+                <w:rFonts w:eastAsia="Times New Roman" w:cs="Arial"/>
+                <w:color w:val="000000"/>
+                <w:sz w:val="22"/>
+                <w:szCs w:val="22"/>
+                <w:lang w:eastAsia="en-GB"/>
+              </w:rPr>
+              <w:t>Arg[</w:t>
             </w:r>
             <w:r>
               <w:rPr>
@@ -6909,27 +6651,16 @@
                 <w:lang w:eastAsia="en-GB"/>
               </w:rPr>
             </w:pPr>
-            <w:proofErr w:type="spellStart"/>
-            <w:r>
-              <w:rPr>
-                <w:rFonts w:eastAsia="Times New Roman" w:cs="Arial"/>
-                <w:color w:val="000000"/>
-                <w:sz w:val="22"/>
-                <w:szCs w:val="22"/>
-                <w:lang w:eastAsia="en-GB"/>
-              </w:rPr>
-              <w:t>Arg</w:t>
-            </w:r>
-            <w:proofErr w:type="spellEnd"/>
-            <w:r>
-              <w:rPr>
-                <w:rFonts w:eastAsia="Times New Roman" w:cs="Arial"/>
-                <w:color w:val="000000"/>
-                <w:sz w:val="22"/>
-                <w:szCs w:val="22"/>
-                <w:lang w:eastAsia="en-GB"/>
-              </w:rPr>
-              <w:t>[</w:t>
+            <w:r>
+              <w:rPr>
+                <w:rFonts w:eastAsia="Times New Roman" w:cs="Arial"/>
+                <w:color w:val="000000"/>
+                <w:sz w:val="22"/>
+                <w:szCs w:val="22"/>
+                <w:lang w:eastAsia="en-GB"/>
+              </w:rPr>
+              <w:lastRenderedPageBreak/>
+              <w:t>Arg[</w:t>
             </w:r>
             <w:r>
               <w:rPr>
@@ -7026,19 +6757,16 @@
                 <w:lang w:eastAsia="en-GB"/>
               </w:rPr>
             </w:pPr>
-            <w:proofErr w:type="spellStart"/>
-            <w:r>
-              <w:rPr>
-                <w:rFonts w:eastAsia="Times New Roman" w:cs="Arial"/>
-                <w:color w:val="000000"/>
-                <w:sz w:val="22"/>
-                <w:szCs w:val="22"/>
-                <w:lang w:eastAsia="en-GB"/>
-              </w:rPr>
-              <w:lastRenderedPageBreak/>
+            <w:r>
+              <w:rPr>
+                <w:rFonts w:eastAsia="Times New Roman" w:cs="Arial"/>
+                <w:color w:val="000000"/>
+                <w:sz w:val="22"/>
+                <w:szCs w:val="22"/>
+                <w:lang w:eastAsia="en-GB"/>
+              </w:rPr>
               <w:t>Arg</w:t>
             </w:r>
-            <w:proofErr w:type="spellEnd"/>
             <w:r>
               <w:rPr>
                 <w:rFonts w:eastAsia="Times New Roman" w:cs="Arial"/>
@@ -7076,20 +6804,8 @@
                 <w:szCs w:val="22"/>
                 <w:lang w:eastAsia="en-GB"/>
               </w:rPr>
-              <w:t xml:space="preserve">Distribution </w:t>
-            </w:r>
-            <w:proofErr w:type="spellStart"/>
-            <w:r>
-              <w:rPr>
-                <w:rFonts w:eastAsia="Times New Roman" w:cs="Arial"/>
-                <w:color w:val="000000"/>
-                <w:sz w:val="22"/>
-                <w:szCs w:val="22"/>
-                <w:lang w:eastAsia="en-GB"/>
-              </w:rPr>
-              <w:t>centers</w:t>
-            </w:r>
-            <w:proofErr w:type="spellEnd"/>
+              <w:t>Distribution centers</w:t>
+            </w:r>
           </w:p>
         </w:tc>
       </w:tr>
@@ -7115,27 +6831,15 @@
                 <w:lang w:eastAsia="en-GB"/>
               </w:rPr>
             </w:pPr>
-            <w:proofErr w:type="spellStart"/>
-            <w:r>
-              <w:rPr>
-                <w:rFonts w:eastAsia="Times New Roman" w:cs="Arial"/>
-                <w:color w:val="000000"/>
-                <w:sz w:val="22"/>
-                <w:szCs w:val="22"/>
-                <w:lang w:eastAsia="en-GB"/>
-              </w:rPr>
-              <w:t>Arg</w:t>
-            </w:r>
-            <w:proofErr w:type="spellEnd"/>
-            <w:r>
-              <w:rPr>
-                <w:rFonts w:eastAsia="Times New Roman" w:cs="Arial"/>
-                <w:color w:val="000000"/>
-                <w:sz w:val="22"/>
-                <w:szCs w:val="22"/>
-                <w:lang w:eastAsia="en-GB"/>
-              </w:rPr>
-              <w:t>[11]</w:t>
+            <w:r>
+              <w:rPr>
+                <w:rFonts w:eastAsia="Times New Roman" w:cs="Arial"/>
+                <w:color w:val="000000"/>
+                <w:sz w:val="22"/>
+                <w:szCs w:val="22"/>
+                <w:lang w:eastAsia="en-GB"/>
+              </w:rPr>
+              <w:t>Arg[11]</w:t>
             </w:r>
           </w:p>
         </w:tc>
@@ -7156,27 +6860,15 @@
                 <w:lang w:eastAsia="en-GB"/>
               </w:rPr>
             </w:pPr>
-            <w:proofErr w:type="spellStart"/>
-            <w:r>
-              <w:rPr>
-                <w:rFonts w:eastAsia="Times New Roman" w:cs="Arial"/>
-                <w:color w:val="000000"/>
-                <w:sz w:val="22"/>
-                <w:szCs w:val="22"/>
-                <w:lang w:eastAsia="en-GB"/>
-              </w:rPr>
-              <w:t>converion</w:t>
-            </w:r>
-            <w:proofErr w:type="spellEnd"/>
-            <w:r>
-              <w:rPr>
-                <w:rFonts w:eastAsia="Times New Roman" w:cs="Arial"/>
-                <w:color w:val="000000"/>
-                <w:sz w:val="22"/>
-                <w:szCs w:val="22"/>
-                <w:lang w:eastAsia="en-GB"/>
-              </w:rPr>
-              <w:t xml:space="preserve"> NSTR to Logistic segments</w:t>
+            <w:r>
+              <w:rPr>
+                <w:rFonts w:eastAsia="Times New Roman" w:cs="Arial"/>
+                <w:color w:val="000000"/>
+                <w:sz w:val="22"/>
+                <w:szCs w:val="22"/>
+                <w:lang w:eastAsia="en-GB"/>
+              </w:rPr>
+              <w:t>converion NSTR to Logistic segments</w:t>
             </w:r>
           </w:p>
         </w:tc>
@@ -7203,27 +6895,15 @@
                 <w:lang w:eastAsia="en-GB"/>
               </w:rPr>
             </w:pPr>
-            <w:proofErr w:type="spellStart"/>
-            <w:r>
-              <w:rPr>
-                <w:rFonts w:eastAsia="Times New Roman" w:cs="Arial"/>
-                <w:color w:val="000000"/>
-                <w:sz w:val="22"/>
-                <w:szCs w:val="22"/>
-                <w:lang w:eastAsia="en-GB"/>
-              </w:rPr>
-              <w:t>Arg</w:t>
-            </w:r>
-            <w:proofErr w:type="spellEnd"/>
-            <w:r>
-              <w:rPr>
-                <w:rFonts w:eastAsia="Times New Roman" w:cs="Arial"/>
-                <w:color w:val="000000"/>
-                <w:sz w:val="22"/>
-                <w:szCs w:val="22"/>
-                <w:lang w:eastAsia="en-GB"/>
-              </w:rPr>
-              <w:t>[12]</w:t>
+            <w:r>
+              <w:rPr>
+                <w:rFonts w:eastAsia="Times New Roman" w:cs="Arial"/>
+                <w:color w:val="000000"/>
+                <w:sz w:val="22"/>
+                <w:szCs w:val="22"/>
+                <w:lang w:eastAsia="en-GB"/>
+              </w:rPr>
+              <w:t>Arg[12]</w:t>
             </w:r>
           </w:p>
         </w:tc>
@@ -7279,27 +6959,15 @@
                 <w:lang w:eastAsia="en-GB"/>
               </w:rPr>
             </w:pPr>
-            <w:proofErr w:type="spellStart"/>
-            <w:r>
-              <w:rPr>
-                <w:rFonts w:eastAsia="Times New Roman" w:cs="Arial"/>
-                <w:color w:val="000000"/>
-                <w:sz w:val="22"/>
-                <w:szCs w:val="22"/>
-                <w:lang w:eastAsia="en-GB"/>
-              </w:rPr>
-              <w:t>Arg</w:t>
-            </w:r>
-            <w:proofErr w:type="spellEnd"/>
-            <w:r>
-              <w:rPr>
-                <w:rFonts w:eastAsia="Times New Roman" w:cs="Arial"/>
-                <w:color w:val="000000"/>
-                <w:sz w:val="22"/>
-                <w:szCs w:val="22"/>
-                <w:lang w:eastAsia="en-GB"/>
-              </w:rPr>
-              <w:t>[13]</w:t>
+            <w:r>
+              <w:rPr>
+                <w:rFonts w:eastAsia="Times New Roman" w:cs="Arial"/>
+                <w:color w:val="000000"/>
+                <w:sz w:val="22"/>
+                <w:szCs w:val="22"/>
+                <w:lang w:eastAsia="en-GB"/>
+              </w:rPr>
+              <w:t>Arg[13]</w:t>
             </w:r>
           </w:p>
         </w:tc>
@@ -7355,27 +7023,15 @@
                 <w:lang w:eastAsia="en-GB"/>
               </w:rPr>
             </w:pPr>
-            <w:proofErr w:type="spellStart"/>
-            <w:r>
-              <w:rPr>
-                <w:rFonts w:eastAsia="Times New Roman" w:cs="Arial"/>
-                <w:color w:val="000000"/>
-                <w:sz w:val="22"/>
-                <w:szCs w:val="22"/>
-                <w:lang w:eastAsia="en-GB"/>
-              </w:rPr>
-              <w:t>Arg</w:t>
-            </w:r>
-            <w:proofErr w:type="spellEnd"/>
-            <w:r>
-              <w:rPr>
-                <w:rFonts w:eastAsia="Times New Roman" w:cs="Arial"/>
-                <w:color w:val="000000"/>
-                <w:sz w:val="22"/>
-                <w:szCs w:val="22"/>
-                <w:lang w:eastAsia="en-GB"/>
-              </w:rPr>
-              <w:t>[14]</w:t>
+            <w:r>
+              <w:rPr>
+                <w:rFonts w:eastAsia="Times New Roman" w:cs="Arial"/>
+                <w:color w:val="000000"/>
+                <w:sz w:val="22"/>
+                <w:szCs w:val="22"/>
+                <w:lang w:eastAsia="en-GB"/>
+              </w:rPr>
+              <w:t>Arg[14]</w:t>
             </w:r>
           </w:p>
         </w:tc>
@@ -7451,27 +7107,15 @@
                 <w:lang w:eastAsia="en-GB"/>
               </w:rPr>
             </w:pPr>
-            <w:proofErr w:type="spellStart"/>
-            <w:r>
-              <w:rPr>
-                <w:rFonts w:eastAsia="Times New Roman" w:cs="Arial"/>
-                <w:color w:val="000000"/>
-                <w:sz w:val="22"/>
-                <w:szCs w:val="22"/>
-                <w:lang w:eastAsia="en-GB"/>
-              </w:rPr>
-              <w:t>Arg</w:t>
-            </w:r>
-            <w:proofErr w:type="spellEnd"/>
-            <w:r>
-              <w:rPr>
-                <w:rFonts w:eastAsia="Times New Roman" w:cs="Arial"/>
-                <w:color w:val="000000"/>
-                <w:sz w:val="22"/>
-                <w:szCs w:val="22"/>
-                <w:lang w:eastAsia="en-GB"/>
-              </w:rPr>
-              <w:t>[15]</w:t>
+            <w:r>
+              <w:rPr>
+                <w:rFonts w:eastAsia="Times New Roman" w:cs="Arial"/>
+                <w:color w:val="000000"/>
+                <w:sz w:val="22"/>
+                <w:szCs w:val="22"/>
+                <w:lang w:eastAsia="en-GB"/>
+              </w:rPr>
+              <w:t>Arg[15]</w:t>
             </w:r>
           </w:p>
         </w:tc>
@@ -7527,27 +7171,15 @@
                 <w:lang w:eastAsia="en-GB"/>
               </w:rPr>
             </w:pPr>
-            <w:proofErr w:type="spellStart"/>
-            <w:r>
-              <w:rPr>
-                <w:rFonts w:eastAsia="Times New Roman" w:cs="Arial"/>
-                <w:color w:val="000000"/>
-                <w:sz w:val="22"/>
-                <w:szCs w:val="22"/>
-                <w:lang w:eastAsia="en-GB"/>
-              </w:rPr>
-              <w:t>Arg</w:t>
-            </w:r>
-            <w:proofErr w:type="spellEnd"/>
-            <w:r>
-              <w:rPr>
-                <w:rFonts w:eastAsia="Times New Roman" w:cs="Arial"/>
-                <w:color w:val="000000"/>
-                <w:sz w:val="22"/>
-                <w:szCs w:val="22"/>
-                <w:lang w:eastAsia="en-GB"/>
-              </w:rPr>
-              <w:t>[16]</w:t>
+            <w:r>
+              <w:rPr>
+                <w:rFonts w:eastAsia="Times New Roman" w:cs="Arial"/>
+                <w:color w:val="000000"/>
+                <w:sz w:val="22"/>
+                <w:szCs w:val="22"/>
+                <w:lang w:eastAsia="en-GB"/>
+              </w:rPr>
+              <w:t>Arg[16]</w:t>
             </w:r>
           </w:p>
         </w:tc>
@@ -7643,27 +7275,15 @@
                 <w:lang w:eastAsia="en-GB"/>
               </w:rPr>
             </w:pPr>
-            <w:proofErr w:type="spellStart"/>
-            <w:r>
-              <w:rPr>
-                <w:rFonts w:eastAsia="Times New Roman" w:cs="Arial"/>
-                <w:color w:val="000000"/>
-                <w:sz w:val="22"/>
-                <w:szCs w:val="22"/>
-                <w:lang w:eastAsia="en-GB"/>
-              </w:rPr>
-              <w:t>Arg</w:t>
-            </w:r>
-            <w:proofErr w:type="spellEnd"/>
-            <w:r>
-              <w:rPr>
-                <w:rFonts w:eastAsia="Times New Roman" w:cs="Arial"/>
-                <w:color w:val="000000"/>
-                <w:sz w:val="22"/>
-                <w:szCs w:val="22"/>
-                <w:lang w:eastAsia="en-GB"/>
-              </w:rPr>
-              <w:t>[17]</w:t>
+            <w:r>
+              <w:rPr>
+                <w:rFonts w:eastAsia="Times New Roman" w:cs="Arial"/>
+                <w:color w:val="000000"/>
+                <w:sz w:val="22"/>
+                <w:szCs w:val="22"/>
+                <w:lang w:eastAsia="en-GB"/>
+              </w:rPr>
+              <w:t>Arg[17]</w:t>
             </w:r>
           </w:p>
         </w:tc>
@@ -7719,27 +7339,15 @@
                 <w:lang w:eastAsia="en-GB"/>
               </w:rPr>
             </w:pPr>
-            <w:proofErr w:type="spellStart"/>
-            <w:r>
-              <w:rPr>
-                <w:rFonts w:eastAsia="Times New Roman" w:cs="Arial"/>
-                <w:color w:val="000000"/>
-                <w:sz w:val="22"/>
-                <w:szCs w:val="22"/>
-                <w:lang w:eastAsia="en-GB"/>
-              </w:rPr>
-              <w:t>Arg</w:t>
-            </w:r>
-            <w:proofErr w:type="spellEnd"/>
-            <w:r>
-              <w:rPr>
-                <w:rFonts w:eastAsia="Times New Roman" w:cs="Arial"/>
-                <w:color w:val="000000"/>
-                <w:sz w:val="22"/>
-                <w:szCs w:val="22"/>
-                <w:lang w:eastAsia="en-GB"/>
-              </w:rPr>
-              <w:t>[18]</w:t>
+            <w:r>
+              <w:rPr>
+                <w:rFonts w:eastAsia="Times New Roman" w:cs="Arial"/>
+                <w:color w:val="000000"/>
+                <w:sz w:val="22"/>
+                <w:szCs w:val="22"/>
+                <w:lang w:eastAsia="en-GB"/>
+              </w:rPr>
+              <w:t>Arg[18]</w:t>
             </w:r>
           </w:p>
         </w:tc>
@@ -7795,27 +7403,15 @@
                 <w:lang w:eastAsia="en-GB"/>
               </w:rPr>
             </w:pPr>
-            <w:proofErr w:type="spellStart"/>
-            <w:r>
-              <w:rPr>
-                <w:rFonts w:eastAsia="Times New Roman" w:cs="Arial"/>
-                <w:color w:val="000000"/>
-                <w:sz w:val="22"/>
-                <w:szCs w:val="22"/>
-                <w:lang w:eastAsia="en-GB"/>
-              </w:rPr>
-              <w:t>Arg</w:t>
-            </w:r>
-            <w:proofErr w:type="spellEnd"/>
-            <w:r>
-              <w:rPr>
-                <w:rFonts w:eastAsia="Times New Roman" w:cs="Arial"/>
-                <w:color w:val="000000"/>
-                <w:sz w:val="22"/>
-                <w:szCs w:val="22"/>
-                <w:lang w:eastAsia="en-GB"/>
-              </w:rPr>
-              <w:t>[19]</w:t>
+            <w:r>
+              <w:rPr>
+                <w:rFonts w:eastAsia="Times New Roman" w:cs="Arial"/>
+                <w:color w:val="000000"/>
+                <w:sz w:val="22"/>
+                <w:szCs w:val="22"/>
+                <w:lang w:eastAsia="en-GB"/>
+              </w:rPr>
+              <w:t>Arg[19]</w:t>
             </w:r>
           </w:p>
         </w:tc>
@@ -7871,27 +7467,15 @@
                 <w:lang w:eastAsia="en-GB"/>
               </w:rPr>
             </w:pPr>
-            <w:proofErr w:type="spellStart"/>
-            <w:r>
-              <w:rPr>
-                <w:rFonts w:eastAsia="Times New Roman" w:cs="Arial"/>
-                <w:color w:val="000000"/>
-                <w:sz w:val="22"/>
-                <w:szCs w:val="22"/>
-                <w:lang w:eastAsia="en-GB"/>
-              </w:rPr>
-              <w:t>Arg</w:t>
-            </w:r>
-            <w:proofErr w:type="spellEnd"/>
-            <w:r>
-              <w:rPr>
-                <w:rFonts w:eastAsia="Times New Roman" w:cs="Arial"/>
-                <w:color w:val="000000"/>
-                <w:sz w:val="22"/>
-                <w:szCs w:val="22"/>
-                <w:lang w:eastAsia="en-GB"/>
-              </w:rPr>
-              <w:t>[20]</w:t>
+            <w:r>
+              <w:rPr>
+                <w:rFonts w:eastAsia="Times New Roman" w:cs="Arial"/>
+                <w:color w:val="000000"/>
+                <w:sz w:val="22"/>
+                <w:szCs w:val="22"/>
+                <w:lang w:eastAsia="en-GB"/>
+              </w:rPr>
+              <w:t>Arg[20]</w:t>
             </w:r>
           </w:p>
         </w:tc>
@@ -7947,27 +7531,15 @@
                 <w:lang w:eastAsia="en-GB"/>
               </w:rPr>
             </w:pPr>
-            <w:proofErr w:type="spellStart"/>
-            <w:r>
-              <w:rPr>
-                <w:rFonts w:eastAsia="Times New Roman" w:cs="Arial"/>
-                <w:color w:val="000000"/>
-                <w:sz w:val="22"/>
-                <w:szCs w:val="22"/>
-                <w:lang w:eastAsia="en-GB"/>
-              </w:rPr>
-              <w:t>Arg</w:t>
-            </w:r>
-            <w:proofErr w:type="spellEnd"/>
-            <w:r>
-              <w:rPr>
-                <w:rFonts w:eastAsia="Times New Roman" w:cs="Arial"/>
-                <w:color w:val="000000"/>
-                <w:sz w:val="22"/>
-                <w:szCs w:val="22"/>
-                <w:lang w:eastAsia="en-GB"/>
-              </w:rPr>
-              <w:t>[21]</w:t>
+            <w:r>
+              <w:rPr>
+                <w:rFonts w:eastAsia="Times New Roman" w:cs="Arial"/>
+                <w:color w:val="000000"/>
+                <w:sz w:val="22"/>
+                <w:szCs w:val="22"/>
+                <w:lang w:eastAsia="en-GB"/>
+              </w:rPr>
+              <w:t>Arg[21]</w:t>
             </w:r>
           </w:p>
         </w:tc>
@@ -8023,27 +7595,15 @@
                 <w:lang w:eastAsia="en-GB"/>
               </w:rPr>
             </w:pPr>
-            <w:proofErr w:type="spellStart"/>
-            <w:r>
-              <w:rPr>
-                <w:rFonts w:eastAsia="Times New Roman" w:cs="Arial"/>
-                <w:color w:val="000000"/>
-                <w:sz w:val="22"/>
-                <w:szCs w:val="22"/>
-                <w:lang w:eastAsia="en-GB"/>
-              </w:rPr>
-              <w:t>Arg</w:t>
-            </w:r>
-            <w:proofErr w:type="spellEnd"/>
-            <w:r>
-              <w:rPr>
-                <w:rFonts w:eastAsia="Times New Roman" w:cs="Arial"/>
-                <w:color w:val="000000"/>
-                <w:sz w:val="22"/>
-                <w:szCs w:val="22"/>
-                <w:lang w:eastAsia="en-GB"/>
-              </w:rPr>
-              <w:t>[22]</w:t>
+            <w:r>
+              <w:rPr>
+                <w:rFonts w:eastAsia="Times New Roman" w:cs="Arial"/>
+                <w:color w:val="000000"/>
+                <w:sz w:val="22"/>
+                <w:szCs w:val="22"/>
+                <w:lang w:eastAsia="en-GB"/>
+              </w:rPr>
+              <w:t>Arg[22]</w:t>
             </w:r>
           </w:p>
         </w:tc>
@@ -8099,27 +7659,15 @@
                 <w:lang w:eastAsia="en-GB"/>
               </w:rPr>
             </w:pPr>
-            <w:proofErr w:type="spellStart"/>
-            <w:r>
-              <w:rPr>
-                <w:rFonts w:eastAsia="Times New Roman" w:cs="Arial"/>
-                <w:color w:val="000000"/>
-                <w:sz w:val="22"/>
-                <w:szCs w:val="22"/>
-                <w:lang w:eastAsia="en-GB"/>
-              </w:rPr>
-              <w:t>Arg</w:t>
-            </w:r>
-            <w:proofErr w:type="spellEnd"/>
-            <w:r>
-              <w:rPr>
-                <w:rFonts w:eastAsia="Times New Roman" w:cs="Arial"/>
-                <w:color w:val="000000"/>
-                <w:sz w:val="22"/>
-                <w:szCs w:val="22"/>
-                <w:lang w:eastAsia="en-GB"/>
-              </w:rPr>
-              <w:t>[23]</w:t>
+            <w:r>
+              <w:rPr>
+                <w:rFonts w:eastAsia="Times New Roman" w:cs="Arial"/>
+                <w:color w:val="000000"/>
+                <w:sz w:val="22"/>
+                <w:szCs w:val="22"/>
+                <w:lang w:eastAsia="en-GB"/>
+              </w:rPr>
+              <w:t>Arg[23]</w:t>
             </w:r>
           </w:p>
         </w:tc>
@@ -8140,27 +7688,15 @@
                 <w:lang w:eastAsia="en-GB"/>
               </w:rPr>
             </w:pPr>
-            <w:proofErr w:type="spellStart"/>
-            <w:r>
-              <w:rPr>
-                <w:rFonts w:eastAsia="Times New Roman" w:cs="Arial"/>
-                <w:color w:val="000000"/>
-                <w:sz w:val="22"/>
-                <w:szCs w:val="22"/>
-                <w:lang w:eastAsia="en-GB"/>
-              </w:rPr>
-              <w:t>paraeters</w:t>
-            </w:r>
-            <w:proofErr w:type="spellEnd"/>
-            <w:r>
-              <w:rPr>
-                <w:rFonts w:eastAsia="Times New Roman" w:cs="Arial"/>
-                <w:color w:val="000000"/>
-                <w:sz w:val="22"/>
-                <w:szCs w:val="22"/>
-                <w:lang w:eastAsia="en-GB"/>
-              </w:rPr>
-              <w:t xml:space="preserve"> of shipment size and vehicle type choice model</w:t>
+            <w:r>
+              <w:rPr>
+                <w:rFonts w:eastAsia="Times New Roman" w:cs="Arial"/>
+                <w:color w:val="000000"/>
+                <w:sz w:val="22"/>
+                <w:szCs w:val="22"/>
+                <w:lang w:eastAsia="en-GB"/>
+              </w:rPr>
+              <w:t>paraeters of shipment size and vehicle type choice model</w:t>
             </w:r>
           </w:p>
         </w:tc>
@@ -8187,27 +7723,15 @@
                 <w:lang w:eastAsia="en-GB"/>
               </w:rPr>
             </w:pPr>
-            <w:proofErr w:type="spellStart"/>
-            <w:r>
-              <w:rPr>
-                <w:rFonts w:eastAsia="Times New Roman" w:cs="Arial"/>
-                <w:color w:val="000000"/>
-                <w:sz w:val="22"/>
-                <w:szCs w:val="22"/>
-                <w:lang w:eastAsia="en-GB"/>
-              </w:rPr>
-              <w:t>Arg</w:t>
-            </w:r>
-            <w:proofErr w:type="spellEnd"/>
-            <w:r>
-              <w:rPr>
-                <w:rFonts w:eastAsia="Times New Roman" w:cs="Arial"/>
-                <w:color w:val="000000"/>
-                <w:sz w:val="22"/>
-                <w:szCs w:val="22"/>
-                <w:lang w:eastAsia="en-GB"/>
-              </w:rPr>
-              <w:t>[24]</w:t>
+            <w:r>
+              <w:rPr>
+                <w:rFonts w:eastAsia="Times New Roman" w:cs="Arial"/>
+                <w:color w:val="000000"/>
+                <w:sz w:val="22"/>
+                <w:szCs w:val="22"/>
+                <w:lang w:eastAsia="en-GB"/>
+              </w:rPr>
+              <w:t>Arg[24]</w:t>
             </w:r>
           </w:p>
         </w:tc>
@@ -8263,27 +7787,15 @@
                 <w:lang w:eastAsia="en-GB"/>
               </w:rPr>
             </w:pPr>
-            <w:proofErr w:type="spellStart"/>
-            <w:r>
-              <w:rPr>
-                <w:rFonts w:eastAsia="Times New Roman" w:cs="Arial"/>
-                <w:color w:val="000000"/>
-                <w:sz w:val="22"/>
-                <w:szCs w:val="22"/>
-                <w:lang w:eastAsia="en-GB"/>
-              </w:rPr>
-              <w:t>Arg</w:t>
-            </w:r>
-            <w:proofErr w:type="spellEnd"/>
-            <w:r>
-              <w:rPr>
-                <w:rFonts w:eastAsia="Times New Roman" w:cs="Arial"/>
-                <w:color w:val="000000"/>
-                <w:sz w:val="22"/>
-                <w:szCs w:val="22"/>
-                <w:lang w:eastAsia="en-GB"/>
-              </w:rPr>
-              <w:t>[25]</w:t>
+            <w:r>
+              <w:rPr>
+                <w:rFonts w:eastAsia="Times New Roman" w:cs="Arial"/>
+                <w:color w:val="000000"/>
+                <w:sz w:val="22"/>
+                <w:szCs w:val="22"/>
+                <w:lang w:eastAsia="en-GB"/>
+              </w:rPr>
+              <w:t>Arg[25]</w:t>
             </w:r>
           </w:p>
         </w:tc>
@@ -8339,27 +7851,15 @@
                 <w:lang w:eastAsia="en-GB"/>
               </w:rPr>
             </w:pPr>
-            <w:proofErr w:type="spellStart"/>
-            <w:r>
-              <w:rPr>
-                <w:rFonts w:eastAsia="Times New Roman" w:cs="Arial"/>
-                <w:color w:val="000000"/>
-                <w:sz w:val="22"/>
-                <w:szCs w:val="22"/>
-                <w:lang w:eastAsia="en-GB"/>
-              </w:rPr>
-              <w:t>Arg</w:t>
-            </w:r>
-            <w:proofErr w:type="spellEnd"/>
-            <w:r>
-              <w:rPr>
-                <w:rFonts w:eastAsia="Times New Roman" w:cs="Arial"/>
-                <w:color w:val="000000"/>
-                <w:sz w:val="22"/>
-                <w:szCs w:val="22"/>
-                <w:lang w:eastAsia="en-GB"/>
-              </w:rPr>
-              <w:t>[26]</w:t>
+            <w:r>
+              <w:rPr>
+                <w:rFonts w:eastAsia="Times New Roman" w:cs="Arial"/>
+                <w:color w:val="000000"/>
+                <w:sz w:val="22"/>
+                <w:szCs w:val="22"/>
+                <w:lang w:eastAsia="en-GB"/>
+              </w:rPr>
+              <w:t>Arg[26]</w:t>
             </w:r>
           </w:p>
         </w:tc>
@@ -8415,27 +7915,15 @@
                 <w:lang w:eastAsia="en-GB"/>
               </w:rPr>
             </w:pPr>
-            <w:proofErr w:type="spellStart"/>
-            <w:r>
-              <w:rPr>
-                <w:rFonts w:eastAsia="Times New Roman" w:cs="Arial"/>
-                <w:color w:val="000000"/>
-                <w:sz w:val="22"/>
-                <w:szCs w:val="22"/>
-                <w:lang w:eastAsia="en-GB"/>
-              </w:rPr>
-              <w:t>Arg</w:t>
-            </w:r>
-            <w:proofErr w:type="spellEnd"/>
-            <w:r>
-              <w:rPr>
-                <w:rFonts w:eastAsia="Times New Roman" w:cs="Arial"/>
-                <w:color w:val="000000"/>
-                <w:sz w:val="22"/>
-                <w:szCs w:val="22"/>
-                <w:lang w:eastAsia="en-GB"/>
-              </w:rPr>
-              <w:t>[27]</w:t>
+            <w:r>
+              <w:rPr>
+                <w:rFonts w:eastAsia="Times New Roman" w:cs="Arial"/>
+                <w:color w:val="000000"/>
+                <w:sz w:val="22"/>
+                <w:szCs w:val="22"/>
+                <w:lang w:eastAsia="en-GB"/>
+              </w:rPr>
+              <w:t>Arg[27]</w:t>
             </w:r>
           </w:p>
         </w:tc>
@@ -8464,29 +7952,7 @@
                 <w:szCs w:val="22"/>
                 <w:lang w:eastAsia="en-GB"/>
               </w:rPr>
-              <w:t xml:space="preserve">specifications for the zero </w:t>
-            </w:r>
-            <w:proofErr w:type="spellStart"/>
-            <w:r>
-              <w:rPr>
-                <w:rFonts w:eastAsia="Times New Roman" w:cs="Arial"/>
-                <w:color w:val="000000"/>
-                <w:sz w:val="22"/>
-                <w:szCs w:val="22"/>
-                <w:lang w:eastAsia="en-GB"/>
-              </w:rPr>
-              <w:t>emmission</w:t>
-            </w:r>
-            <w:proofErr w:type="spellEnd"/>
-            <w:r>
-              <w:rPr>
-                <w:rFonts w:eastAsia="Times New Roman" w:cs="Arial"/>
-                <w:color w:val="000000"/>
-                <w:sz w:val="22"/>
-                <w:szCs w:val="22"/>
-                <w:lang w:eastAsia="en-GB"/>
-              </w:rPr>
-              <w:t xml:space="preserve"> zones in the study area</w:t>
+              <w:t>specifications for the zero emmission zones in the study area</w:t>
             </w:r>
           </w:p>
         </w:tc>
@@ -8513,27 +7979,15 @@
                 <w:lang w:eastAsia="en-GB"/>
               </w:rPr>
             </w:pPr>
-            <w:proofErr w:type="spellStart"/>
-            <w:r>
-              <w:rPr>
-                <w:rFonts w:eastAsia="Times New Roman" w:cs="Arial"/>
-                <w:color w:val="000000"/>
-                <w:sz w:val="22"/>
-                <w:szCs w:val="22"/>
-                <w:lang w:eastAsia="en-GB"/>
-              </w:rPr>
-              <w:t>Arg</w:t>
-            </w:r>
-            <w:proofErr w:type="spellEnd"/>
-            <w:r>
-              <w:rPr>
-                <w:rFonts w:eastAsia="Times New Roman" w:cs="Arial"/>
-                <w:color w:val="000000"/>
-                <w:sz w:val="22"/>
-                <w:szCs w:val="22"/>
-                <w:lang w:eastAsia="en-GB"/>
-              </w:rPr>
-              <w:t>[28]</w:t>
+            <w:r>
+              <w:rPr>
+                <w:rFonts w:eastAsia="Times New Roman" w:cs="Arial"/>
+                <w:color w:val="000000"/>
+                <w:sz w:val="22"/>
+                <w:szCs w:val="22"/>
+                <w:lang w:eastAsia="en-GB"/>
+              </w:rPr>
+              <w:t>Arg[28]</w:t>
             </w:r>
           </w:p>
         </w:tc>
@@ -8616,15 +8070,7 @@
       </w:pPr>
       <w:bookmarkStart w:id="20" w:name="_Toc93590433"/>
       <w:r>
-        <w:t>Input folder (</w:t>
-      </w:r>
-      <w:proofErr w:type="spellStart"/>
-      <w:r>
-        <w:t>Arg</w:t>
-      </w:r>
-      <w:proofErr w:type="spellEnd"/>
-      <w:r>
-        <w:t>[2])</w:t>
+        <w:t>Input folder (Arg[2])</w:t>
       </w:r>
       <w:bookmarkEnd w:id="20"/>
     </w:p>
@@ -8638,7 +8084,7 @@
         <w:pStyle w:val="Caption"/>
         <w:keepNext/>
       </w:pPr>
-      <w:bookmarkStart w:id="21" w:name="_Toc93590437"/>
+      <w:bookmarkStart w:id="21" w:name="_Toc116051764"/>
       <w:r>
         <w:t xml:space="preserve">Table </w:t>
       </w:r>
@@ -8661,9 +8107,27 @@
         <w:fldChar w:fldCharType="end"/>
       </w:r>
       <w:r>
-        <w:t xml:space="preserve"> Parcel Generation– Inputs</w:t>
+        <w:t xml:space="preserve"> </w:t>
+      </w:r>
+      <w:r>
+        <w:t>Shipment</w:t>
+      </w:r>
+      <w:r>
+        <w:t xml:space="preserve"> </w:t>
+      </w:r>
+      <w:r>
+        <w:t>Module</w:t>
+      </w:r>
+      <w:r>
+        <w:t>– Inputs</w:t>
+      </w:r>
+      <w:r>
+        <w:t xml:space="preserve"> and descriptions</w:t>
       </w:r>
       <w:bookmarkEnd w:id="21"/>
+      <w:r>
+        <w:t xml:space="preserve"> </w:t>
+      </w:r>
     </w:p>
     <w:tbl>
       <w:tblPr>
@@ -8779,7 +8243,6 @@
                 <w:szCs w:val="22"/>
               </w:rPr>
             </w:pPr>
-            <w:proofErr w:type="spellStart"/>
             <w:r>
               <w:rPr>
                 <w:rFonts w:cs="Arial"/>
@@ -8789,7 +8252,6 @@
               </w:rPr>
               <w:t>skimTijd_new_REF.mtx</w:t>
             </w:r>
-            <w:proofErr w:type="spellEnd"/>
           </w:p>
         </w:tc>
         <w:tc>
@@ -8807,7 +8269,6 @@
                 <w:szCs w:val="22"/>
               </w:rPr>
             </w:pPr>
-            <w:proofErr w:type="spellStart"/>
             <w:r>
               <w:rPr>
                 <w:rFonts w:cs="Arial"/>
@@ -8817,7 +8278,6 @@
               </w:rPr>
               <w:t>mtx</w:t>
             </w:r>
-            <w:proofErr w:type="spellEnd"/>
           </w:p>
         </w:tc>
         <w:tc>
@@ -8866,7 +8326,6 @@
                 <w:szCs w:val="22"/>
               </w:rPr>
             </w:pPr>
-            <w:proofErr w:type="spellStart"/>
             <w:r>
               <w:rPr>
                 <w:rFonts w:cs="Arial"/>
@@ -8876,7 +8335,6 @@
               </w:rPr>
               <w:t>skimAfstand_new_REF.mtx</w:t>
             </w:r>
-            <w:proofErr w:type="spellEnd"/>
           </w:p>
         </w:tc>
         <w:tc>
@@ -8894,7 +8352,6 @@
                 <w:szCs w:val="22"/>
               </w:rPr>
             </w:pPr>
-            <w:proofErr w:type="spellStart"/>
             <w:r>
               <w:rPr>
                 <w:rFonts w:cs="Arial"/>
@@ -8904,7 +8361,6 @@
               </w:rPr>
               <w:t>mtx</w:t>
             </w:r>
-            <w:proofErr w:type="spellEnd"/>
           </w:p>
         </w:tc>
         <w:tc>
@@ -8960,6 +8416,7 @@
                 <w:sz w:val="22"/>
                 <w:szCs w:val="22"/>
               </w:rPr>
+              <w:lastRenderedPageBreak/>
               <w:t>nodes_v5.shp</w:t>
             </w:r>
           </w:p>
@@ -8979,7 +8436,6 @@
                 <w:szCs w:val="22"/>
               </w:rPr>
             </w:pPr>
-            <w:proofErr w:type="spellStart"/>
             <w:r>
               <w:rPr>
                 <w:rFonts w:cs="Arial"/>
@@ -8989,7 +8445,6 @@
               </w:rPr>
               <w:t>shp</w:t>
             </w:r>
-            <w:proofErr w:type="spellEnd"/>
           </w:p>
         </w:tc>
         <w:tc>
@@ -9014,27 +8469,7 @@
                 <w:sz w:val="22"/>
                 <w:szCs w:val="22"/>
               </w:rPr>
-              <w:t xml:space="preserve">Logistics node </w:t>
-            </w:r>
-            <w:proofErr w:type="spellStart"/>
-            <w:r>
-              <w:rPr>
-                <w:rFonts w:cs="Arial"/>
-                <w:color w:val="000000"/>
-                <w:sz w:val="22"/>
-                <w:szCs w:val="22"/>
-              </w:rPr>
-              <w:t>shapefile</w:t>
-            </w:r>
-            <w:proofErr w:type="spellEnd"/>
-            <w:r>
-              <w:rPr>
-                <w:rFonts w:cs="Arial"/>
-                <w:color w:val="000000"/>
-                <w:sz w:val="22"/>
-                <w:szCs w:val="22"/>
-              </w:rPr>
-              <w:t xml:space="preserve"> </w:t>
+              <w:t xml:space="preserve">Logistics node shapefile </w:t>
             </w:r>
           </w:p>
         </w:tc>
@@ -9065,7 +8500,6 @@
                 <w:sz w:val="22"/>
                 <w:szCs w:val="22"/>
               </w:rPr>
-              <w:lastRenderedPageBreak/>
               <w:t>Zones_v6.shp</w:t>
             </w:r>
           </w:p>
@@ -9085,7 +8519,6 @@
                 <w:szCs w:val="22"/>
               </w:rPr>
             </w:pPr>
-            <w:proofErr w:type="spellStart"/>
             <w:r>
               <w:rPr>
                 <w:rFonts w:cs="Arial"/>
@@ -9095,7 +8528,6 @@
               </w:rPr>
               <w:t>shp</w:t>
             </w:r>
-            <w:proofErr w:type="spellEnd"/>
           </w:p>
         </w:tc>
         <w:tc>
@@ -9194,14 +8626,16 @@
                 <w:color w:val="000000"/>
                 <w:sz w:val="22"/>
                 <w:szCs w:val="22"/>
-              </w:rPr>
-            </w:pPr>
-            <w:r>
-              <w:rPr>
-                <w:rFonts w:cs="Arial"/>
-                <w:color w:val="000000"/>
-                <w:sz w:val="22"/>
-                <w:szCs w:val="22"/>
+                <w:lang w:val="nl-NL"/>
+              </w:rPr>
+            </w:pPr>
+            <w:r>
+              <w:rPr>
+                <w:rFonts w:cs="Arial"/>
+                <w:color w:val="000000"/>
+                <w:sz w:val="22"/>
+                <w:szCs w:val="22"/>
+                <w:lang w:val="nl-NL"/>
               </w:rPr>
               <w:t xml:space="preserve">Required cols: </w:t>
             </w:r>
@@ -9215,14 +8649,16 @@
                 <w:color w:val="000000"/>
                 <w:sz w:val="22"/>
                 <w:szCs w:val="22"/>
-              </w:rPr>
-            </w:pPr>
-            <w:r>
-              <w:rPr>
-                <w:rFonts w:cs="Arial"/>
-                <w:color w:val="000000"/>
-                <w:sz w:val="22"/>
-                <w:szCs w:val="22"/>
+                <w:lang w:val="nl-NL"/>
+              </w:rPr>
+            </w:pPr>
+            <w:r>
+              <w:rPr>
+                <w:rFonts w:cs="Arial"/>
+                <w:color w:val="000000"/>
+                <w:sz w:val="22"/>
+                <w:szCs w:val="22"/>
+                <w:lang w:val="nl-NL"/>
               </w:rPr>
               <w:t>“zone”;</w:t>
             </w:r>
@@ -9236,77 +8672,41 @@
                 <w:color w:val="000000"/>
                 <w:sz w:val="22"/>
                 <w:szCs w:val="22"/>
-              </w:rPr>
-            </w:pPr>
-            <w:r>
-              <w:rPr>
-                <w:rFonts w:cs="Arial"/>
-                <w:color w:val="000000"/>
-                <w:sz w:val="22"/>
-                <w:szCs w:val="22"/>
-              </w:rPr>
-              <w:t xml:space="preserve"> "1: </w:t>
-            </w:r>
-            <w:proofErr w:type="spellStart"/>
-            <w:r>
-              <w:rPr>
-                <w:rFonts w:cs="Arial"/>
-                <w:color w:val="000000"/>
-                <w:sz w:val="22"/>
-                <w:szCs w:val="22"/>
-              </w:rPr>
-              <w:t>woningen</w:t>
-            </w:r>
-            <w:proofErr w:type="spellEnd"/>
-            <w:r>
-              <w:rPr>
-                <w:rFonts w:cs="Arial"/>
-                <w:color w:val="000000"/>
-                <w:sz w:val="22"/>
-                <w:szCs w:val="22"/>
-              </w:rPr>
-              <w:t xml:space="preserve">"; </w:t>
-            </w:r>
-          </w:p>
-          <w:p>
-            <w:pPr>
-              <w:spacing w:after="0" w:line="312" w:lineRule="auto"/>
-              <w:jc w:val="left"/>
-              <w:rPr>
-                <w:rFonts w:cs="Arial"/>
-                <w:color w:val="000000"/>
-                <w:sz w:val="22"/>
-                <w:szCs w:val="22"/>
-              </w:rPr>
-            </w:pPr>
-            <w:r>
-              <w:rPr>
-                <w:rFonts w:cs="Arial"/>
-                <w:color w:val="000000"/>
-                <w:sz w:val="22"/>
-                <w:szCs w:val="22"/>
-              </w:rPr>
-              <w:t xml:space="preserve">"9: </w:t>
-            </w:r>
-            <w:proofErr w:type="spellStart"/>
-            <w:r>
-              <w:rPr>
-                <w:rFonts w:cs="Arial"/>
-                <w:color w:val="000000"/>
-                <w:sz w:val="22"/>
-                <w:szCs w:val="22"/>
-              </w:rPr>
-              <w:t>arbeidspl_totaal</w:t>
-            </w:r>
-            <w:proofErr w:type="spellEnd"/>
-            <w:r>
-              <w:rPr>
-                <w:rFonts w:cs="Arial"/>
-                <w:color w:val="000000"/>
-                <w:sz w:val="22"/>
-                <w:szCs w:val="22"/>
-              </w:rPr>
-              <w:t>"</w:t>
+                <w:lang w:val="nl-NL"/>
+              </w:rPr>
+            </w:pPr>
+            <w:r>
+              <w:rPr>
+                <w:rFonts w:cs="Arial"/>
+                <w:color w:val="000000"/>
+                <w:sz w:val="22"/>
+                <w:szCs w:val="22"/>
+                <w:lang w:val="nl-NL"/>
+              </w:rPr>
+              <w:t xml:space="preserve"> "1: woningen"; </w:t>
+            </w:r>
+          </w:p>
+          <w:p>
+            <w:pPr>
+              <w:spacing w:after="0" w:line="312" w:lineRule="auto"/>
+              <w:jc w:val="left"/>
+              <w:rPr>
+                <w:rFonts w:cs="Arial"/>
+                <w:color w:val="000000"/>
+                <w:sz w:val="22"/>
+                <w:szCs w:val="22"/>
+                <w:lang w:val="nl-NL"/>
+              </w:rPr>
+            </w:pPr>
+            <w:r>
+              <w:rPr>
+                <w:rFonts w:cs="Arial"/>
+                <w:color w:val="000000"/>
+                <w:sz w:val="22"/>
+                <w:szCs w:val="22"/>
+                <w:lang w:val="nl-NL"/>
+              </w:rPr>
+              <w:t>"9: arbeidspl_totaal"</w:t>
             </w:r>
           </w:p>
         </w:tc>
@@ -9356,7 +8756,6 @@
                 <w:szCs w:val="22"/>
               </w:rPr>
             </w:pPr>
-            <w:proofErr w:type="spellStart"/>
             <w:r>
               <w:rPr>
                 <w:rFonts w:cs="Arial"/>
@@ -9366,7 +8765,6 @@
               </w:rPr>
               <w:t>shp</w:t>
             </w:r>
-            <w:proofErr w:type="spellEnd"/>
           </w:p>
         </w:tc>
         <w:tc>
@@ -9391,27 +8789,7 @@
                 <w:sz w:val="22"/>
                 <w:szCs w:val="22"/>
               </w:rPr>
-              <w:t xml:space="preserve">Parcel depot nodes </w:t>
-            </w:r>
-            <w:proofErr w:type="spellStart"/>
-            <w:r>
-              <w:rPr>
-                <w:rFonts w:cs="Arial"/>
-                <w:color w:val="000000"/>
-                <w:sz w:val="22"/>
-                <w:szCs w:val="22"/>
-              </w:rPr>
-              <w:t>shapefile</w:t>
-            </w:r>
-            <w:proofErr w:type="spellEnd"/>
-            <w:r>
-              <w:rPr>
-                <w:rFonts w:cs="Arial"/>
-                <w:color w:val="000000"/>
-                <w:sz w:val="22"/>
-                <w:szCs w:val="22"/>
-              </w:rPr>
-              <w:t xml:space="preserve"> </w:t>
+              <w:t xml:space="preserve">Parcel depot nodes shapefile </w:t>
             </w:r>
           </w:p>
         </w:tc>
@@ -9494,58 +8872,27 @@
                 <w:sz w:val="22"/>
                 <w:szCs w:val="22"/>
               </w:rPr>
-              <w:t xml:space="preserve">Distribution </w:t>
-            </w:r>
-            <w:proofErr w:type="spellStart"/>
-            <w:r>
-              <w:rPr>
-                <w:rFonts w:cs="Arial"/>
-                <w:color w:val="000000"/>
-                <w:sz w:val="22"/>
-                <w:szCs w:val="22"/>
-              </w:rPr>
-              <w:t>centers</w:t>
-            </w:r>
-            <w:proofErr w:type="spellEnd"/>
-          </w:p>
-          <w:p>
-            <w:pPr>
-              <w:spacing w:after="0" w:line="312" w:lineRule="auto"/>
-              <w:rPr>
-                <w:rFonts w:cs="Arial"/>
-                <w:color w:val="000000"/>
-                <w:sz w:val="22"/>
-                <w:szCs w:val="22"/>
-              </w:rPr>
-            </w:pPr>
-            <w:r>
-              <w:rPr>
-                <w:rFonts w:cs="Arial"/>
-                <w:color w:val="000000"/>
-                <w:sz w:val="22"/>
-                <w:szCs w:val="22"/>
-              </w:rPr>
-              <w:t>"</w:t>
-            </w:r>
-            <w:proofErr w:type="spellStart"/>
-            <w:r>
-              <w:rPr>
-                <w:rFonts w:cs="Arial"/>
-                <w:color w:val="000000"/>
-                <w:sz w:val="22"/>
-                <w:szCs w:val="22"/>
-              </w:rPr>
-              <w:t>colnames</w:t>
-            </w:r>
-            <w:proofErr w:type="spellEnd"/>
-            <w:r>
-              <w:rPr>
-                <w:rFonts w:cs="Arial"/>
-                <w:color w:val="000000"/>
-                <w:sz w:val="22"/>
-                <w:szCs w:val="22"/>
-              </w:rPr>
-              <w:t>": [{</w:t>
+              <w:t>Distribution centers</w:t>
+            </w:r>
+          </w:p>
+          <w:p>
+            <w:pPr>
+              <w:spacing w:after="0" w:line="312" w:lineRule="auto"/>
+              <w:rPr>
+                <w:rFonts w:cs="Arial"/>
+                <w:color w:val="000000"/>
+                <w:sz w:val="22"/>
+                <w:szCs w:val="22"/>
+              </w:rPr>
+            </w:pPr>
+            <w:r>
+              <w:rPr>
+                <w:rFonts w:cs="Arial"/>
+                <w:color w:val="000000"/>
+                <w:sz w:val="22"/>
+                <w:szCs w:val="22"/>
+              </w:rPr>
+              <w:t>"colnames": [{</w:t>
             </w:r>
           </w:p>
           <w:p>
@@ -9611,27 +8958,7 @@
                 <w:szCs w:val="22"/>
               </w:rPr>
               <w:tab/>
-              <w:t>"</w:t>
-            </w:r>
-            <w:proofErr w:type="spellStart"/>
-            <w:r>
-              <w:rPr>
-                <w:rFonts w:cs="Arial"/>
-                <w:color w:val="000000"/>
-                <w:sz w:val="22"/>
-                <w:szCs w:val="22"/>
-              </w:rPr>
-              <w:t>oppervlak</w:t>
-            </w:r>
-            <w:proofErr w:type="spellEnd"/>
-            <w:r>
-              <w:rPr>
-                <w:rFonts w:cs="Arial"/>
-                <w:color w:val="000000"/>
-                <w:sz w:val="22"/>
-                <w:szCs w:val="22"/>
-              </w:rPr>
-              <w:t>":"float",</w:t>
+              <w:t>"oppervlak":"float",</w:t>
             </w:r>
           </w:p>
           <w:p>
@@ -9697,27 +9024,7 @@
                 <w:szCs w:val="22"/>
               </w:rPr>
               <w:tab/>
-              <w:t>"WP": "</w:t>
-            </w:r>
-            <w:proofErr w:type="spellStart"/>
-            <w:r>
-              <w:rPr>
-                <w:rFonts w:cs="Arial"/>
-                <w:color w:val="000000"/>
-                <w:sz w:val="22"/>
-                <w:szCs w:val="22"/>
-              </w:rPr>
-              <w:t>int</w:t>
-            </w:r>
-            <w:proofErr w:type="spellEnd"/>
-            <w:r>
-              <w:rPr>
-                <w:rFonts w:cs="Arial"/>
-                <w:color w:val="000000"/>
-                <w:sz w:val="22"/>
-                <w:szCs w:val="22"/>
-              </w:rPr>
-              <w:t>",</w:t>
+              <w:t>"WP": "int",</w:t>
             </w:r>
           </w:p>
           <w:p>
@@ -9783,27 +9090,7 @@
                 <w:szCs w:val="22"/>
               </w:rPr>
               <w:tab/>
-              <w:t>"</w:t>
-            </w:r>
-            <w:proofErr w:type="spellStart"/>
-            <w:r>
-              <w:rPr>
-                <w:rFonts w:cs="Arial"/>
-                <w:color w:val="000000"/>
-                <w:sz w:val="22"/>
-                <w:szCs w:val="22"/>
-              </w:rPr>
-              <w:t>Xcoor</w:t>
-            </w:r>
-            <w:proofErr w:type="spellEnd"/>
-            <w:r>
-              <w:rPr>
-                <w:rFonts w:cs="Arial"/>
-                <w:color w:val="000000"/>
-                <w:sz w:val="22"/>
-                <w:szCs w:val="22"/>
-              </w:rPr>
-              <w:t>": "float",</w:t>
+              <w:t>"Xcoor": "float",</w:t>
             </w:r>
           </w:p>
           <w:p>
@@ -9869,27 +9156,7 @@
                 <w:szCs w:val="22"/>
               </w:rPr>
               <w:tab/>
-              <w:t>"</w:t>
-            </w:r>
-            <w:proofErr w:type="spellStart"/>
-            <w:r>
-              <w:rPr>
-                <w:rFonts w:cs="Arial"/>
-                <w:color w:val="000000"/>
-                <w:sz w:val="22"/>
-                <w:szCs w:val="22"/>
-              </w:rPr>
-              <w:t>Ycoor</w:t>
-            </w:r>
-            <w:proofErr w:type="spellEnd"/>
-            <w:r>
-              <w:rPr>
-                <w:rFonts w:cs="Arial"/>
-                <w:color w:val="000000"/>
-                <w:sz w:val="22"/>
-                <w:szCs w:val="22"/>
-              </w:rPr>
-              <w:t>": "float",</w:t>
+              <w:t>"Ycoor": "float",</w:t>
             </w:r>
           </w:p>
           <w:p>
@@ -9955,27 +9222,7 @@
                 <w:szCs w:val="22"/>
               </w:rPr>
               <w:tab/>
-              <w:t>"AREANR": "</w:t>
-            </w:r>
-            <w:proofErr w:type="spellStart"/>
-            <w:r>
-              <w:rPr>
-                <w:rFonts w:cs="Arial"/>
-                <w:color w:val="000000"/>
-                <w:sz w:val="22"/>
-                <w:szCs w:val="22"/>
-              </w:rPr>
-              <w:t>int</w:t>
-            </w:r>
-            <w:proofErr w:type="spellEnd"/>
-            <w:r>
-              <w:rPr>
-                <w:rFonts w:cs="Arial"/>
-                <w:color w:val="000000"/>
-                <w:sz w:val="22"/>
-                <w:szCs w:val="22"/>
-              </w:rPr>
-              <w:t>"</w:t>
+              <w:t>"AREANR": "int"</w:t>
             </w:r>
           </w:p>
           <w:p>
@@ -10111,25 +9358,14 @@
                 <w:szCs w:val="22"/>
               </w:rPr>
             </w:pPr>
-            <w:proofErr w:type="spellStart"/>
-            <w:r>
-              <w:rPr>
-                <w:rFonts w:cs="Arial"/>
-                <w:color w:val="000000"/>
-                <w:sz w:val="22"/>
-                <w:szCs w:val="22"/>
-              </w:rPr>
-              <w:t>converion</w:t>
-            </w:r>
-            <w:proofErr w:type="spellEnd"/>
-            <w:r>
-              <w:rPr>
-                <w:rFonts w:cs="Arial"/>
-                <w:color w:val="000000"/>
-                <w:sz w:val="22"/>
-                <w:szCs w:val="22"/>
-              </w:rPr>
-              <w:t xml:space="preserve"> NSTR to Logistic segments</w:t>
+            <w:r>
+              <w:rPr>
+                <w:rFonts w:cs="Arial"/>
+                <w:color w:val="000000"/>
+                <w:sz w:val="22"/>
+                <w:szCs w:val="22"/>
+              </w:rPr>
+              <w:t>converion NSTR to Logistic segments</w:t>
             </w:r>
           </w:p>
         </w:tc>
@@ -10426,68 +9662,28 @@
                 <w:sz w:val="22"/>
                 <w:szCs w:val="22"/>
               </w:rPr>
-              <w:t xml:space="preserve"> " </w:t>
-            </w:r>
-            <w:proofErr w:type="spellStart"/>
-            <w:r>
-              <w:rPr>
-                <w:rFonts w:cs="Arial"/>
-                <w:color w:val="000000"/>
-                <w:sz w:val="22"/>
-                <w:szCs w:val="22"/>
-              </w:rPr>
-              <w:t>Xcoor</w:t>
-            </w:r>
-            <w:proofErr w:type="spellEnd"/>
-            <w:r>
-              <w:rPr>
-                <w:rFonts w:cs="Arial"/>
-                <w:color w:val="000000"/>
-                <w:sz w:val="22"/>
-                <w:szCs w:val="22"/>
-              </w:rPr>
-              <w:t xml:space="preserve"> ";</w:t>
-            </w:r>
-          </w:p>
-          <w:p>
-            <w:pPr>
-              <w:spacing w:after="0" w:line="312" w:lineRule="auto"/>
-              <w:jc w:val="left"/>
-              <w:rPr>
-                <w:rFonts w:cs="Arial"/>
-                <w:color w:val="000000"/>
-                <w:sz w:val="22"/>
-                <w:szCs w:val="22"/>
-              </w:rPr>
-            </w:pPr>
-            <w:r>
-              <w:rPr>
-                <w:rFonts w:cs="Arial"/>
-                <w:color w:val="000000"/>
-                <w:sz w:val="22"/>
-                <w:szCs w:val="22"/>
-              </w:rPr>
-              <w:t>“</w:t>
-            </w:r>
-            <w:proofErr w:type="spellStart"/>
-            <w:r>
-              <w:rPr>
-                <w:rFonts w:cs="Arial"/>
-                <w:color w:val="000000"/>
-                <w:sz w:val="22"/>
-                <w:szCs w:val="22"/>
-              </w:rPr>
-              <w:t>Ycoor</w:t>
-            </w:r>
-            <w:proofErr w:type="spellEnd"/>
-            <w:r>
-              <w:rPr>
-                <w:rFonts w:cs="Arial"/>
-                <w:color w:val="000000"/>
-                <w:sz w:val="22"/>
-                <w:szCs w:val="22"/>
-              </w:rPr>
-              <w:t>”;</w:t>
+              <w:t xml:space="preserve"> " Xcoor ";</w:t>
+            </w:r>
+          </w:p>
+          <w:p>
+            <w:pPr>
+              <w:spacing w:after="0" w:line="312" w:lineRule="auto"/>
+              <w:jc w:val="left"/>
+              <w:rPr>
+                <w:rFonts w:cs="Arial"/>
+                <w:color w:val="000000"/>
+                <w:sz w:val="22"/>
+                <w:szCs w:val="22"/>
+              </w:rPr>
+            </w:pPr>
+            <w:r>
+              <w:rPr>
+                <w:rFonts w:cs="Arial"/>
+                <w:color w:val="000000"/>
+                <w:sz w:val="22"/>
+                <w:szCs w:val="22"/>
+              </w:rPr>
+              <w:t>“Ycoor”;</w:t>
             </w:r>
           </w:p>
           <w:p>
@@ -10540,6 +9736,7 @@
                 <w:sz w:val="22"/>
                 <w:szCs w:val="22"/>
               </w:rPr>
+              <w:lastRenderedPageBreak/>
               <w:t>CorrectionsTonnes2016.csv</w:t>
             </w:r>
           </w:p>
@@ -10625,7 +9822,6 @@
                 <w:sz w:val="22"/>
                 <w:szCs w:val="22"/>
               </w:rPr>
-              <w:lastRenderedPageBreak/>
               <w:t>CEPshares.csv</w:t>
             </w:r>
           </w:p>
@@ -10721,19 +9917,8 @@
                 <w:sz w:val="22"/>
                 <w:szCs w:val="22"/>
               </w:rPr>
-              <w:t xml:space="preserve"> "</w:t>
-            </w:r>
-            <w:proofErr w:type="spellStart"/>
-            <w:r>
-              <w:rPr>
-                <w:rFonts w:cs="Arial"/>
-                <w:color w:val="000000"/>
-                <w:sz w:val="22"/>
-                <w:szCs w:val="22"/>
-              </w:rPr>
-              <w:t>ShareTotal</w:t>
-            </w:r>
-            <w:proofErr w:type="spellEnd"/>
+              <w:t xml:space="preserve"> "ShareTotal</w:t>
+            </w:r>
           </w:p>
         </w:tc>
       </w:tr>
@@ -10902,27 +10087,7 @@
                 <w:szCs w:val="22"/>
               </w:rPr>
               <w:tab/>
-              <w:t>"</w:t>
-            </w:r>
-            <w:proofErr w:type="spellStart"/>
-            <w:r>
-              <w:rPr>
-                <w:rFonts w:cs="Arial"/>
-                <w:color w:val="000000"/>
-                <w:sz w:val="22"/>
-                <w:szCs w:val="22"/>
-              </w:rPr>
-              <w:t>CostPerKm</w:t>
-            </w:r>
-            <w:proofErr w:type="spellEnd"/>
-            <w:r>
-              <w:rPr>
-                <w:rFonts w:cs="Arial"/>
-                <w:color w:val="000000"/>
-                <w:sz w:val="22"/>
-                <w:szCs w:val="22"/>
-              </w:rPr>
-              <w:t>":"float",</w:t>
+              <w:t>"CostPerKm":"float",</w:t>
             </w:r>
           </w:p>
           <w:p>
@@ -10988,27 +10153,7 @@
                 <w:szCs w:val="22"/>
               </w:rPr>
               <w:tab/>
-              <w:t>"</w:t>
-            </w:r>
-            <w:proofErr w:type="spellStart"/>
-            <w:r>
-              <w:rPr>
-                <w:rFonts w:cs="Arial"/>
-                <w:color w:val="000000"/>
-                <w:sz w:val="22"/>
-                <w:szCs w:val="22"/>
-              </w:rPr>
-              <w:t>CostPerH</w:t>
-            </w:r>
-            <w:proofErr w:type="spellEnd"/>
-            <w:r>
-              <w:rPr>
-                <w:rFonts w:cs="Arial"/>
-                <w:color w:val="000000"/>
-                <w:sz w:val="22"/>
-                <w:szCs w:val="22"/>
-              </w:rPr>
-              <w:t>": "float"</w:t>
+              <w:t>"CostPerH": "float"</w:t>
             </w:r>
           </w:p>
           <w:p>
@@ -11237,27 +10382,7 @@
                 <w:szCs w:val="22"/>
               </w:rPr>
               <w:tab/>
-              <w:t>"</w:t>
-            </w:r>
-            <w:proofErr w:type="spellStart"/>
-            <w:r>
-              <w:rPr>
-                <w:rFonts w:cs="Arial"/>
-                <w:color w:val="000000"/>
-                <w:sz w:val="22"/>
-                <w:szCs w:val="22"/>
-              </w:rPr>
-              <w:t>CostPerKm</w:t>
-            </w:r>
-            <w:proofErr w:type="spellEnd"/>
-            <w:r>
-              <w:rPr>
-                <w:rFonts w:cs="Arial"/>
-                <w:color w:val="000000"/>
-                <w:sz w:val="22"/>
-                <w:szCs w:val="22"/>
-              </w:rPr>
-              <w:t>":"float",</w:t>
+              <w:t>"CostPerKm":"float",</w:t>
             </w:r>
           </w:p>
           <w:p>
@@ -11323,27 +10448,7 @@
                 <w:szCs w:val="22"/>
               </w:rPr>
               <w:tab/>
-              <w:t>"</w:t>
-            </w:r>
-            <w:proofErr w:type="spellStart"/>
-            <w:r>
-              <w:rPr>
-                <w:rFonts w:cs="Arial"/>
-                <w:color w:val="000000"/>
-                <w:sz w:val="22"/>
-                <w:szCs w:val="22"/>
-              </w:rPr>
-              <w:t>CostPerH</w:t>
-            </w:r>
-            <w:proofErr w:type="spellEnd"/>
-            <w:r>
-              <w:rPr>
-                <w:rFonts w:cs="Arial"/>
-                <w:color w:val="000000"/>
-                <w:sz w:val="22"/>
-                <w:szCs w:val="22"/>
-              </w:rPr>
-              <w:t>": "float"</w:t>
+              <w:t>"CostPerH": "float"</w:t>
             </w:r>
           </w:p>
           <w:p>
@@ -11657,27 +10762,7 @@
                 <w:szCs w:val="22"/>
               </w:rPr>
               <w:tab/>
-              <w:t>"Vehicle Type":"</w:t>
-            </w:r>
-            <w:proofErr w:type="spellStart"/>
-            <w:r>
-              <w:rPr>
-                <w:rFonts w:cs="Arial"/>
-                <w:color w:val="000000"/>
-                <w:sz w:val="22"/>
-                <w:szCs w:val="22"/>
-              </w:rPr>
-              <w:t>str</w:t>
-            </w:r>
-            <w:proofErr w:type="spellEnd"/>
-            <w:r>
-              <w:rPr>
-                <w:rFonts w:cs="Arial"/>
-                <w:color w:val="000000"/>
-                <w:sz w:val="22"/>
-                <w:szCs w:val="22"/>
-              </w:rPr>
-              <w:t>",</w:t>
+              <w:t>"Vehicle Type":"str",</w:t>
             </w:r>
           </w:p>
           <w:p>
@@ -12003,6 +11088,7 @@
                 <w:sz w:val="22"/>
                 <w:szCs w:val="22"/>
               </w:rPr>
+              <w:lastRenderedPageBreak/>
               <w:t>Params_ShipSize_VehType.csv</w:t>
             </w:r>
           </w:p>
@@ -12049,25 +11135,14 @@
                 <w:szCs w:val="22"/>
               </w:rPr>
             </w:pPr>
-            <w:proofErr w:type="spellStart"/>
-            <w:r>
-              <w:rPr>
-                <w:rFonts w:cs="Arial"/>
-                <w:color w:val="000000"/>
-                <w:sz w:val="22"/>
-                <w:szCs w:val="22"/>
-              </w:rPr>
-              <w:t>paraeters</w:t>
-            </w:r>
-            <w:proofErr w:type="spellEnd"/>
-            <w:r>
-              <w:rPr>
-                <w:rFonts w:cs="Arial"/>
-                <w:color w:val="000000"/>
-                <w:sz w:val="22"/>
-                <w:szCs w:val="22"/>
-              </w:rPr>
-              <w:t xml:space="preserve"> of shipment size and vehicle type choice model</w:t>
+            <w:r>
+              <w:rPr>
+                <w:rFonts w:cs="Arial"/>
+                <w:color w:val="000000"/>
+                <w:sz w:val="22"/>
+                <w:szCs w:val="22"/>
+              </w:rPr>
+              <w:t>paraeters of shipment size and vehicle type choice model</w:t>
             </w:r>
           </w:p>
         </w:tc>
@@ -12099,7 +11174,6 @@
                 <w:sz w:val="22"/>
                 <w:szCs w:val="22"/>
               </w:rPr>
-              <w:lastRenderedPageBreak/>
               <w:t>Params_EndTourFirst.csv</w:t>
             </w:r>
           </w:p>
@@ -12408,27 +11482,7 @@
                 <w:sz w:val="22"/>
                 <w:szCs w:val="22"/>
               </w:rPr>
-              <w:t xml:space="preserve">specifications for the zero </w:t>
-            </w:r>
-            <w:proofErr w:type="spellStart"/>
-            <w:r>
-              <w:rPr>
-                <w:rFonts w:cs="Arial"/>
-                <w:color w:val="000000"/>
-                <w:sz w:val="22"/>
-                <w:szCs w:val="22"/>
-              </w:rPr>
-              <w:t>emmission</w:t>
-            </w:r>
-            <w:proofErr w:type="spellEnd"/>
-            <w:r>
-              <w:rPr>
-                <w:rFonts w:cs="Arial"/>
-                <w:color w:val="000000"/>
-                <w:sz w:val="22"/>
-                <w:szCs w:val="22"/>
-              </w:rPr>
-              <w:t xml:space="preserve"> zones in the study area</w:t>
+              <w:t>specifications for the zero emmission zones in the study area</w:t>
             </w:r>
           </w:p>
         </w:tc>
@@ -12604,7 +11658,7 @@
     <w:r>
       <w:rPr>
         <w:noProof/>
-        <w:lang w:eastAsia="en-GB"/>
+        <w:lang w:val="en-US"/>
       </w:rPr>
       <w:drawing>
         <wp:anchor distT="0" distB="0" distL="114300" distR="114300" simplePos="0" relativeHeight="251659264" behindDoc="1" locked="0" layoutInCell="1" allowOverlap="1" wp14:anchorId="7DEBE5EA" wp14:editId="5DE04222">
@@ -12672,7 +11726,7 @@
     <w:r>
       <w:rPr>
         <w:noProof/>
-        <w:lang w:eastAsia="en-GB"/>
+        <w:lang w:val="en-US"/>
       </w:rPr>
       <mc:AlternateContent>
         <mc:Choice Requires="wps">
@@ -15770,9 +14824,12 @@
 </file>
 
 <file path=customXml/item1.xml><?xml version="1.0" encoding="utf-8"?>
-<p:properties xmlns:p="http://schemas.microsoft.com/office/2006/metadata/properties" xmlns:xsi="http://www.w3.org/2001/XMLSchema-instance" xmlns:pc="http://schemas.microsoft.com/office/infopath/2007/PartnerControls">
-  <documentManagement/>
-</p:properties>
+<?mso-contentType ?>
+<FormTemplates xmlns="http://schemas.microsoft.com/sharepoint/v3/contenttype/forms">
+  <Display>DocumentLibraryForm</Display>
+  <Edit>DocumentLibraryForm</Edit>
+  <New>DocumentLibraryForm</New>
+</FormTemplates>
 </file>
 
 <file path=customXml/item2.xml><?xml version="1.0" encoding="utf-8"?>
@@ -15999,12 +15056,9 @@
 </file>
 
 <file path=customXml/item3.xml><?xml version="1.0" encoding="utf-8"?>
-<?mso-contentType ?>
-<FormTemplates xmlns="http://schemas.microsoft.com/sharepoint/v3/contenttype/forms">
-  <Display>DocumentLibraryForm</Display>
-  <Edit>DocumentLibraryForm</Edit>
-  <New>DocumentLibraryForm</New>
-</FormTemplates>
+<p:properties xmlns:p="http://schemas.microsoft.com/office/2006/metadata/properties" xmlns:xsi="http://www.w3.org/2001/XMLSchema-instance" xmlns:pc="http://schemas.microsoft.com/office/infopath/2007/PartnerControls">
+  <documentManagement/>
+</p:properties>
 </file>
 
 <file path=customXml/item4.xml><?xml version="1.0" encoding="utf-8"?>
@@ -16012,10 +15066,9 @@
 </file>
 
 <file path=customXml/itemProps1.xml><?xml version="1.0" encoding="utf-8"?>
-<ds:datastoreItem xmlns:ds="http://schemas.openxmlformats.org/officeDocument/2006/customXml" ds:itemID="{27AA0723-1923-474F-8B3A-BB0B1BC9AD14}">
+<ds:datastoreItem xmlns:ds="http://schemas.openxmlformats.org/officeDocument/2006/customXml" ds:itemID="{C320C7EA-AB21-42AC-AFBB-88476A98036D}">
   <ds:schemaRefs>
-    <ds:schemaRef ds:uri="http://schemas.microsoft.com/office/2006/metadata/properties"/>
-    <ds:schemaRef ds:uri="http://schemas.microsoft.com/office/infopath/2007/PartnerControls"/>
+    <ds:schemaRef ds:uri="http://schemas.microsoft.com/sharepoint/v3/contenttype/forms"/>
   </ds:schemaRefs>
 </ds:datastoreItem>
 </file>
@@ -16040,15 +15093,16 @@
 </file>
 
 <file path=customXml/itemProps3.xml><?xml version="1.0" encoding="utf-8"?>
-<ds:datastoreItem xmlns:ds="http://schemas.openxmlformats.org/officeDocument/2006/customXml" ds:itemID="{C320C7EA-AB21-42AC-AFBB-88476A98036D}">
+<ds:datastoreItem xmlns:ds="http://schemas.openxmlformats.org/officeDocument/2006/customXml" ds:itemID="{27AA0723-1923-474F-8B3A-BB0B1BC9AD14}">
   <ds:schemaRefs>
-    <ds:schemaRef ds:uri="http://schemas.microsoft.com/sharepoint/v3/contenttype/forms"/>
+    <ds:schemaRef ds:uri="http://schemas.microsoft.com/office/2006/metadata/properties"/>
+    <ds:schemaRef ds:uri="http://schemas.microsoft.com/office/infopath/2007/PartnerControls"/>
   </ds:schemaRefs>
 </ds:datastoreItem>
 </file>
 
 <file path=customXml/itemProps4.xml><?xml version="1.0" encoding="utf-8"?>
-<ds:datastoreItem xmlns:ds="http://schemas.openxmlformats.org/officeDocument/2006/customXml" ds:itemID="{3231695F-E71C-4457-BC44-CA69B266453C}">
+<ds:datastoreItem xmlns:ds="http://schemas.openxmlformats.org/officeDocument/2006/customXml" ds:itemID="{E9FFCF92-C63E-4FF5-9335-908C08BCE7DD}">
   <ds:schemaRefs>
     <ds:schemaRef ds:uri="http://schemas.openxmlformats.org/officeDocument/2006/bibliography"/>
   </ds:schemaRefs>

</xml_diff>